<commit_message>
Created 64 bit compilation presets and added documentation
</commit_message>
<xml_diff>
--- a/TestSpecifics.docx
+++ b/TestSpecifics.docx
@@ -28,68 +28,190 @@
         </w:rPr>
         <w:t xml:space="preserve"> for the reviewer.</w:t>
       </w:r>
-      <w:r>
-        <w:rPr>
-          <w:b/>
-        </w:rPr>
-        <w:br/>
-      </w:r>
-      <w:r>
-        <w:rPr>
-          <w:b/>
-        </w:rPr>
-        <w:br/>
-      </w:r>
-      <w:r>
-        <w:rPr>
-          <w:b/>
-        </w:rPr>
+    </w:p>
+    <w:p>
+      <w:pPr>
+        <w:rPr>
+          <w:b/>
+        </w:rPr>
+      </w:pPr>
+      <w:r>
+        <w:rPr>
+          <w:b/>
+        </w:rPr>
+        <w:t>The test has produced the following files which are delivered together with this document:</w:t>
+      </w:r>
+    </w:p>
+    <w:p>
+      <w:pPr>
+        <w:rPr>
+          <w:b/>
+        </w:rPr>
+      </w:pPr>
+      <w:r>
+        <w:rPr>
+          <w:b/>
+          <w:noProof/>
+          <w:lang w:eastAsia="en-GB"/>
+        </w:rPr>
+        <w:drawing>
+          <wp:inline distT="0" distB="0" distL="0" distR="0">
+            <wp:extent cx="1895475" cy="2219325"/>
+            <wp:effectExtent l="19050" t="0" r="9525" b="0"/>
+            <wp:docPr id="16" name="Picture 16"/>
+            <wp:cNvGraphicFramePr>
+              <a:graphicFrameLocks xmlns:a="http://schemas.openxmlformats.org/drawingml/2006/main" noChangeAspect="1"/>
+            </wp:cNvGraphicFramePr>
+            <a:graphic xmlns:a="http://schemas.openxmlformats.org/drawingml/2006/main">
+              <a:graphicData uri="http://schemas.openxmlformats.org/drawingml/2006/picture">
+                <pic:pic xmlns:pic="http://schemas.openxmlformats.org/drawingml/2006/picture">
+                  <pic:nvPicPr>
+                    <pic:cNvPr id="0" name="Picture 16"/>
+                    <pic:cNvPicPr>
+                      <a:picLocks noChangeAspect="1" noChangeArrowheads="1"/>
+                    </pic:cNvPicPr>
+                  </pic:nvPicPr>
+                  <pic:blipFill>
+                    <a:blip r:embed="rId5" cstate="print"/>
+                    <a:srcRect/>
+                    <a:stretch>
+                      <a:fillRect/>
+                    </a:stretch>
+                  </pic:blipFill>
+                  <pic:spPr bwMode="auto">
+                    <a:xfrm>
+                      <a:off x="0" y="0"/>
+                      <a:ext cx="1895475" cy="2219325"/>
+                    </a:xfrm>
+                    <a:prstGeom prst="rect">
+                      <a:avLst/>
+                    </a:prstGeom>
+                    <a:noFill/>
+                    <a:ln w="9525">
+                      <a:noFill/>
+                      <a:miter lim="800000"/>
+                      <a:headEnd/>
+                      <a:tailEnd/>
+                    </a:ln>
+                  </pic:spPr>
+                </pic:pic>
+              </a:graphicData>
+            </a:graphic>
+          </wp:inline>
+        </w:drawing>
+      </w:r>
+    </w:p>
+    <w:p>
+      <w:r>
+        <w:t xml:space="preserve">There are two .bat files which allow </w:t>
+      </w:r>
+      <w:proofErr w:type="gramStart"/>
+      <w:r>
+        <w:t>to</w:t>
+      </w:r>
+      <w:r>
+        <w:t xml:space="preserve"> run</w:t>
+      </w:r>
+      <w:proofErr w:type="gramEnd"/>
+      <w:r>
+        <w:t xml:space="preserve"> immediately the application either 32 or 64 bit.</w:t>
+      </w:r>
+      <w:r>
+        <w:br/>
+      </w:r>
+      <w:proofErr w:type="gramStart"/>
+      <w:r>
+        <w:t>editing</w:t>
+      </w:r>
+      <w:proofErr w:type="gramEnd"/>
+      <w:r>
+        <w:t xml:space="preserve"> the bat file it is possible to</w:t>
+      </w:r>
+      <w:r>
+        <w:t xml:space="preserve"> </w:t>
+      </w:r>
+      <w:r>
+        <w:t>change the input parameters which are haystack file name, needle file name and threshold.</w:t>
+      </w:r>
+      <w:r>
+        <w:br/>
+        <w:t>The sample run in windows 8.0/8.1 and it might be necessary to install the corresponding redistributables.</w:t>
+      </w:r>
+      <w:r>
+        <w:br/>
+        <w:t xml:space="preserve">For example on a64 bit machine it is appropriate to install both redistributable so that </w:t>
+      </w:r>
+      <w:r>
+        <w:t>both</w:t>
+      </w:r>
+      <w:r>
+        <w:t xml:space="preserve"> </w:t>
+      </w:r>
+      <w:r>
+        <w:t>version</w:t>
+      </w:r>
+      <w:r>
+        <w:t>s</w:t>
+      </w:r>
+      <w:r>
+        <w:t xml:space="preserve"> can be tested.</w:t>
+      </w:r>
+      <w:r>
+        <w:br/>
+        <w:t>Once the application has finished the result can be seen in the log file.</w:t>
+      </w:r>
+    </w:p>
+    <w:p>
+      <w:proofErr w:type="gramStart"/>
+      <w:r>
+        <w:rPr>
+          <w:b/>
+        </w:rPr>
+        <w:t>Example of creation of haystack.bin and needle.bin.</w:t>
+      </w:r>
+      <w:proofErr w:type="gramEnd"/>
+      <w:r>
+        <w:rPr>
+          <w:b/>
+        </w:rPr>
+        <w:br/>
+      </w:r>
+      <w:r>
+        <w:rPr>
+          <w:b/>
+        </w:rPr>
+        <w:br/>
+      </w:r>
+      <w:r>
         <w:t xml:space="preserve">The Example is based on two files </w:t>
       </w:r>
+      <w:r>
+        <w:t>which I</w:t>
+      </w:r>
+      <w:r>
+        <w:t xml:space="preserve"> have manually created as follows</w:t>
+      </w:r>
       <w:proofErr w:type="gramStart"/>
       <w:r>
-        <w:rPr>
-          <w:b/>
-        </w:rPr>
-        <w:t xml:space="preserve">which </w:t>
-      </w:r>
-      <w:r>
-        <w:rPr>
-          <w:b/>
-        </w:rPr>
-        <w:t xml:space="preserve"> I</w:t>
+        <w:t>:</w:t>
       </w:r>
       <w:proofErr w:type="gramEnd"/>
       <w:r>
-        <w:rPr>
-          <w:b/>
-        </w:rPr>
-        <w:t xml:space="preserve"> have manually created as follows:</w:t>
-      </w:r>
-      <w:r>
-        <w:rPr>
-          <w:b/>
-        </w:rPr>
-        <w:br/>
-      </w:r>
-      <w:r>
-        <w:rPr>
-          <w:b/>
-        </w:rPr>
+        <w:br/>
+      </w:r>
+      <w:r>
         <w:t>Haystack.bin and needle.bin</w:t>
       </w:r>
     </w:p>
     <w:p>
-      <w:pPr>
-        <w:rPr>
-          <w:b/>
-        </w:rPr>
-      </w:pPr>
-      <w:r>
-        <w:rPr>
-          <w:b/>
-        </w:rPr>
-        <w:t>The Haystack.bin is a 10mb file with random byte values inside:</w:t>
+      <w:r>
+        <w:t xml:space="preserve">The Haystack.bin </w:t>
+      </w:r>
+      <w:r>
+        <w:t xml:space="preserve">has </w:t>
+      </w:r>
+      <w:r>
+        <w:t>random byte values inside:</w:t>
       </w:r>
     </w:p>
     <w:p>
@@ -123,7 +245,7 @@
                     </pic:cNvPicPr>
                   </pic:nvPicPr>
                   <pic:blipFill>
-                    <a:blip r:embed="rId5" cstate="print"/>
+                    <a:blip r:embed="rId6" cstate="print"/>
                     <a:srcRect/>
                     <a:stretch>
                       <a:fillRect/>
@@ -199,6 +321,7 @@
           <w:noProof/>
           <w:lang w:eastAsia="en-GB"/>
         </w:rPr>
+        <w:lastRenderedPageBreak/>
         <w:drawing>
           <wp:inline distT="0" distB="0" distL="0" distR="0">
             <wp:extent cx="4220008" cy="3438525"/>
@@ -217,7 +340,7 @@
                     </pic:cNvPicPr>
                   </pic:nvPicPr>
                   <pic:blipFill>
-                    <a:blip r:embed="rId6" cstate="print"/>
+                    <a:blip r:embed="rId7" cstate="print"/>
                     <a:srcRect/>
                     <a:stretch>
                       <a:fillRect/>
@@ -282,14 +405,6 @@
     </w:p>
     <w:p>
       <w:pPr>
-        <w:jc w:val="both"/>
-        <w:rPr>
-          <w:b/>
-        </w:rPr>
-      </w:pPr>
-    </w:p>
-    <w:p>
-      <w:pPr>
         <w:pStyle w:val="ListParagraph"/>
         <w:numPr>
           <w:ilvl w:val="0"/>
@@ -339,7 +454,7 @@
                     </pic:cNvPicPr>
                   </pic:nvPicPr>
                   <pic:blipFill>
-                    <a:blip r:embed="rId7" cstate="print"/>
+                    <a:blip r:embed="rId8" cstate="print"/>
                     <a:srcRect/>
                     <a:stretch>
                       <a:fillRect/>
@@ -446,6 +561,7 @@
           <w:noProof/>
           <w:lang w:eastAsia="en-GB"/>
         </w:rPr>
+        <w:lastRenderedPageBreak/>
         <w:drawing>
           <wp:inline distT="0" distB="0" distL="0" distR="0">
             <wp:extent cx="4184772" cy="4063990"/>
@@ -464,7 +580,7 @@
                     </pic:cNvPicPr>
                   </pic:nvPicPr>
                   <pic:blipFill>
-                    <a:blip r:embed="rId8" cstate="print"/>
+                    <a:blip r:embed="rId9" cstate="print"/>
                     <a:srcRect/>
                     <a:stretch>
                       <a:fillRect/>
@@ -562,7 +678,7 @@
                     </pic:cNvPicPr>
                   </pic:nvPicPr>
                   <pic:blipFill>
-                    <a:blip r:embed="rId9" cstate="print"/>
+                    <a:blip r:embed="rId10" cstate="print"/>
                     <a:srcRect/>
                     <a:stretch>
                       <a:fillRect/>
@@ -594,29 +710,29 @@
     <w:p>
       <w:pPr>
         <w:jc w:val="both"/>
-        <w:rPr>
-          <w:b/>
-        </w:rPr>
-      </w:pPr>
-      <w:r>
-        <w:rPr>
-          <w:b/>
-        </w:rPr>
+      </w:pPr>
+      <w:r>
         <w:t>Then we can run the tool and after the due time we are prompted to inspect the file result.log which has been created in the same folder where the tool and the data files reside.</w:t>
       </w:r>
     </w:p>
     <w:p>
       <w:pPr>
         <w:jc w:val="both"/>
-        <w:rPr>
-          <w:b/>
-        </w:rPr>
-      </w:pPr>
-      <w:r>
-        <w:rPr>
-          <w:b/>
-        </w:rPr>
-        <w:t>The file deep.bat contains the command line that fires the tool. As follows:</w:t>
+      </w:pPr>
+      <w:r>
+        <w:t>The file deep</w:t>
+      </w:r>
+      <w:r>
+        <w:t>32</w:t>
+      </w:r>
+      <w:r>
+        <w:t>.bat</w:t>
+      </w:r>
+      <w:r>
+        <w:t xml:space="preserve"> or deep64.bat</w:t>
+      </w:r>
+      <w:r>
+        <w:t xml:space="preserve"> contains the command line that fires the tool. As follows:</w:t>
       </w:r>
     </w:p>
     <w:p>
@@ -630,6 +746,7 @@
           <w:b/>
           <w:color w:val="00B050"/>
         </w:rPr>
+        <w:lastRenderedPageBreak/>
         <w:t>deepsearch.exe</w:t>
       </w:r>
       <w:r>
@@ -675,153 +792,75 @@
     <w:p>
       <w:pPr>
         <w:jc w:val="both"/>
-        <w:rPr>
-          <w:b/>
-        </w:rPr>
-      </w:pPr>
-      <w:r>
-        <w:rPr>
-          <w:b/>
-        </w:rPr>
+      </w:pPr>
+      <w:r>
         <w:t>The result log content will be:</w:t>
       </w:r>
     </w:p>
     <w:p>
-      <w:pPr>
-        <w:rPr>
-          <w:b/>
-        </w:rPr>
-      </w:pPr>
-      <w:r>
-        <w:rPr>
-          <w:b/>
-        </w:rPr>
+      <w:r>
         <w:t>Reading File......</w:t>
       </w:r>
       <w:r>
-        <w:rPr>
-          <w:b/>
-        </w:rPr>
-        <w:br/>
-      </w:r>
-      <w:r>
-        <w:rPr>
-          <w:b/>
-        </w:rPr>
+        <w:br/>
+      </w:r>
+      <w:r>
         <w:t>Reading File......</w:t>
       </w:r>
       <w:r>
-        <w:rPr>
-          <w:b/>
-        </w:rPr>
-        <w:br/>
-      </w:r>
-      <w:r>
-        <w:rPr>
-          <w:b/>
-        </w:rPr>
+        <w:br/>
+      </w:r>
+      <w:r>
         <w:t>Threshold: 1000</w:t>
       </w:r>
       <w:r>
-        <w:rPr>
-          <w:b/>
-        </w:rPr>
-        <w:br/>
-      </w:r>
-      <w:r>
-        <w:rPr>
-          <w:b/>
-        </w:rPr>
+        <w:br/>
+      </w:r>
+      <w:r>
         <w:t>Offset of needle: 0</w:t>
       </w:r>
       <w:r>
-        <w:rPr>
-          <w:b/>
-        </w:rPr>
-        <w:br/>
-      </w:r>
-      <w:r>
-        <w:rPr>
-          <w:b/>
-        </w:rPr>
+        <w:br/>
+      </w:r>
+      <w:r>
         <w:t>Element of Size 1000 found at position 64</w:t>
       </w:r>
       <w:r>
-        <w:rPr>
-          <w:b/>
-        </w:rPr>
-        <w:br/>
-      </w:r>
-      <w:r>
-        <w:rPr>
-          <w:b/>
-        </w:rPr>
+        <w:br/>
+      </w:r>
+      <w:r>
         <w:t>Element of Size 1000 found at position 6672</w:t>
       </w:r>
       <w:r>
-        <w:rPr>
-          <w:b/>
-        </w:rPr>
-        <w:br/>
-      </w:r>
-      <w:r>
-        <w:rPr>
-          <w:b/>
-        </w:rPr>
+        <w:br/>
+      </w:r>
+      <w:r>
         <w:t>Element of Size 1000 found at position 74192</w:t>
       </w:r>
     </w:p>
     <w:p>
-      <w:pPr>
-        <w:rPr>
-          <w:b/>
-        </w:rPr>
-      </w:pPr>
-      <w:r>
-        <w:rPr>
-          <w:b/>
-        </w:rPr>
+      <w:r>
         <w:t>****************</w:t>
       </w:r>
       <w:proofErr w:type="gramStart"/>
       <w:r>
-        <w:rPr>
-          <w:b/>
-        </w:rPr>
         <w:t>*  Search</w:t>
       </w:r>
       <w:proofErr w:type="gramEnd"/>
       <w:r>
-        <w:rPr>
-          <w:b/>
-        </w:rPr>
         <w:t xml:space="preserve"> terminated  **************************</w:t>
       </w:r>
     </w:p>
     <w:p>
-      <w:pPr>
-        <w:rPr>
-          <w:b/>
-        </w:rPr>
-      </w:pPr>
-      <w:r>
-        <w:rPr>
-          <w:b/>
-        </w:rPr>
+      <w:r>
         <w:t>Time elapsed in seconds:   0.0000</w:t>
       </w:r>
     </w:p>
     <w:p>
       <w:pPr>
         <w:jc w:val="both"/>
-        <w:rPr>
-          <w:b/>
-        </w:rPr>
-      </w:pPr>
-      <w:r>
-        <w:rPr>
-          <w:b/>
-        </w:rPr>
+      </w:pPr>
+      <w:r>
         <w:t>If the threshold is modified to a value that is inferior to the length of the needle multiple results will be written in the log file accordingly.</w:t>
       </w:r>
     </w:p>
@@ -849,51 +888,56 @@
       </w:r>
     </w:p>
     <w:p>
-      <w:pPr>
-        <w:rPr>
-          <w:b/>
-        </w:rPr>
-      </w:pPr>
       <w:r>
         <w:t>The Algorithm of Search is implemented with pointers in memory.</w:t>
       </w:r>
       <w:r>
         <w:br/>
-        <w:t xml:space="preserve">In this way only a limited amount of data can be inspected and the amount itself is related to the memory of the </w:t>
-      </w:r>
-      <w:r>
-        <w:lastRenderedPageBreak/>
-        <w:t>machine.</w:t>
-      </w:r>
-      <w:r>
-        <w:br/>
-      </w:r>
-      <w:r>
-        <w:br/>
-        <w:t>A better solution in terms of memory saving could be to create a view of the Haystack file on disk and use memory mapped files.</w:t>
-      </w:r>
-      <w:r>
-        <w:br/>
-      </w:r>
-      <w:r>
-        <w:br/>
-      </w:r>
-      <w:r>
-        <w:rPr>
-          <w:b/>
-        </w:rPr>
-        <w:t>Since I didn’t want to use a specific platform I decided not to implement Memory mapped files in Windows and I built an in-</w:t>
-      </w:r>
-      <w:r>
-        <w:rPr>
-          <w:b/>
-        </w:rPr>
-        <w:t>memory approach</w:t>
-      </w:r>
-      <w:r>
-        <w:rPr>
-          <w:b/>
-        </w:rPr>
+        <w:t xml:space="preserve">In this way only a limited amount of data can be inspected and the amount itself is </w:t>
+      </w:r>
+      <w:r>
+        <w:t>limited</w:t>
+      </w:r>
+      <w:r>
+        <w:t xml:space="preserve"> to the memory </w:t>
+      </w:r>
+      <w:r>
+        <w:t>installed on the</w:t>
+      </w:r>
+      <w:r>
+        <w:t xml:space="preserve"> machine.</w:t>
+      </w:r>
+      <w:r>
+        <w:br/>
+        <w:t>A better solution in terms of memory saving could be to create a view of the Haystack file on disk and</w:t>
+      </w:r>
+      <w:r>
+        <w:t xml:space="preserve"> use memory mapped files although the performance might be inhibited. </w:t>
+      </w:r>
+      <w:r>
+        <w:br/>
+      </w:r>
+      <w:r>
+        <w:t xml:space="preserve">Since I didn’t want to use a specific platform I decided not to implement </w:t>
+      </w:r>
+      <w:r>
+        <w:t>m</w:t>
+      </w:r>
+      <w:r>
+        <w:t xml:space="preserve">emory mapped files </w:t>
+      </w:r>
+      <w:r>
+        <w:t xml:space="preserve">which requires a different </w:t>
+      </w:r>
+      <w:proofErr w:type="gramStart"/>
+      <w:r>
+        <w:t>approach  on</w:t>
+      </w:r>
+      <w:proofErr w:type="gramEnd"/>
+      <w:r>
+        <w:t xml:space="preserve"> different platforms</w:t>
+      </w:r>
+      <w:r>
         <w:t>.</w:t>
       </w:r>
     </w:p>
@@ -1374,6 +1418,7 @@
         <w:rPr>
           <w:rStyle w:val="stile11"/>
           <w:rFonts w:ascii="Verdana" w:hAnsi="Verdana"/>
+          <w:b/>
           <w:color w:val="000000"/>
           <w:sz w:val="20"/>
           <w:szCs w:val="20"/>
@@ -1384,6 +1429,7 @@
         <w:rPr>
           <w:rStyle w:val="stile11"/>
           <w:rFonts w:ascii="Verdana" w:hAnsi="Verdana"/>
+          <w:b/>
           <w:color w:val="000000"/>
           <w:sz w:val="20"/>
           <w:szCs w:val="20"/>
@@ -1436,6 +1482,17 @@
           <w:szCs w:val="20"/>
         </w:rPr>
         <w:br/>
+        <w:t>tool compiled 32 bit.</w:t>
+      </w:r>
+      <w:r>
+        <w:rPr>
+          <w:rStyle w:val="stile11"/>
+          <w:rFonts w:ascii="Verdana" w:hAnsi="Verdana"/>
+          <w:color w:val="000000"/>
+          <w:sz w:val="20"/>
+          <w:szCs w:val="20"/>
+        </w:rPr>
+        <w:br/>
       </w:r>
       <w:r>
         <w:rPr>
@@ -1504,6 +1561,7 @@
           <w:sz w:val="20"/>
           <w:szCs w:val="20"/>
         </w:rPr>
+        <w:lastRenderedPageBreak/>
         <w:t>Reading File......</w:t>
       </w:r>
       <w:r>
@@ -1685,6 +1743,8 @@
       <w:pPr>
         <w:pStyle w:val="stile1"/>
         <w:shd w:val="clear" w:color="auto" w:fill="FFFFFF"/>
+      </w:pPr>
+      <w:r>
         <w:rPr>
           <w:rStyle w:val="stile11"/>
           <w:rFonts w:ascii="Verdana" w:hAnsi="Verdana"/>
@@ -1692,7 +1752,8 @@
           <w:sz w:val="20"/>
           <w:szCs w:val="20"/>
         </w:rPr>
-      </w:pPr>
+        <w:t>The application has been tested with the same data but with a threshold of (1,000,000 -10)</w:t>
+      </w:r>
       <w:r>
         <w:rPr>
           <w:rStyle w:val="stile11"/>
@@ -1701,7 +1762,7 @@
           <w:sz w:val="20"/>
           <w:szCs w:val="20"/>
         </w:rPr>
-        <w:t>The application has been tested with the same data but with a threshold of (1,000,000 -10)</w:t>
+        <w:t>. This implies multiples occurrences at different threshold levels. The</w:t>
       </w:r>
       <w:r>
         <w:rPr>
@@ -1711,196 +1772,465 @@
           <w:sz w:val="20"/>
           <w:szCs w:val="20"/>
         </w:rPr>
-        <w:t>. This implies multiples occurrences at different threshold levels. The</w:t>
-      </w:r>
-      <w:r>
-        <w:rPr>
-          <w:rStyle w:val="stile11"/>
-          <w:rFonts w:ascii="Verdana" w:hAnsi="Verdana"/>
-          <w:color w:val="000000"/>
-          <w:sz w:val="20"/>
-          <w:szCs w:val="20"/>
-        </w:rPr>
         <w:t xml:space="preserve"> following results:</w:t>
       </w:r>
-      <w:r>
-        <w:rPr>
-          <w:rStyle w:val="stile11"/>
-          <w:rFonts w:ascii="Verdana" w:hAnsi="Verdana"/>
-          <w:color w:val="000000"/>
-          <w:sz w:val="20"/>
-          <w:szCs w:val="20"/>
-        </w:rPr>
-        <w:br/>
-      </w:r>
-    </w:p>
-    <w:p>
-      <w:pPr>
-        <w:pStyle w:val="stile1"/>
-        <w:shd w:val="clear" w:color="auto" w:fill="FFFFFF"/>
-        <w:ind w:left="720"/>
-        <w:rPr>
-          <w:rFonts w:ascii="Verdana" w:hAnsi="Verdana"/>
-          <w:color w:val="000000"/>
-          <w:sz w:val="20"/>
-          <w:szCs w:val="20"/>
-        </w:rPr>
-      </w:pPr>
-    </w:p>
-    <w:p/>
-    <w:p/>
-    <w:p>
+    </w:p>
+    <w:p>
+      <w:r>
+        <w:t>Results from result.log</w:t>
+      </w:r>
+    </w:p>
+    <w:p>
+      <w:r>
+        <w:t>Reading File......</w:t>
+      </w:r>
+      <w:r>
+        <w:br/>
+        <w:t>Reading File......</w:t>
+      </w:r>
+    </w:p>
+    <w:p>
+      <w:pPr>
+        <w:spacing w:after="0" w:line="240" w:lineRule="auto"/>
+      </w:pPr>
+      <w:r>
+        <w:t>Threshold: 999990</w:t>
+      </w:r>
+      <w:r>
+        <w:br/>
+        <w:t>Offset of needle: 0</w:t>
+      </w:r>
+      <w:r>
+        <w:br/>
+        <w:t>Element of Size 999990 found at position 427653376</w:t>
+      </w:r>
+      <w:r>
+        <w:br/>
+        <w:t>Offset of needle: 1</w:t>
+      </w:r>
+      <w:r>
+        <w:br/>
+        <w:t>Element of Size 999990 found at position 427653377</w:t>
+      </w:r>
+      <w:r>
+        <w:br/>
+        <w:t>Offset of needle: 2</w:t>
+      </w:r>
+      <w:r>
+        <w:br/>
+        <w:t>Element of Size 999990 found at position 427653378</w:t>
+      </w:r>
+      <w:r>
+        <w:br/>
+        <w:t>Offset of needle: 3</w:t>
+      </w:r>
+      <w:r>
+        <w:br/>
+        <w:t>Element of Size 999990 found at position 427653379</w:t>
+      </w:r>
+      <w:r>
+        <w:br/>
+        <w:t>Offset of needle: 4</w:t>
+      </w:r>
+      <w:r>
+        <w:br/>
+        <w:t>Element of Size 999990 found at position 427653380</w:t>
+      </w:r>
+      <w:r>
+        <w:br/>
+        <w:t>Offset of needle: 5</w:t>
+      </w:r>
+      <w:r>
+        <w:br/>
+        <w:t>Element of Size 999990 found at position 427653381</w:t>
+      </w:r>
+      <w:r>
+        <w:br/>
+        <w:t>Offset of needle: 6</w:t>
+      </w:r>
+      <w:r>
+        <w:br/>
+        <w:t>Element of Size 999990 found at position 427653382</w:t>
+      </w:r>
+      <w:r>
+        <w:br/>
+        <w:t>Offset of needle: 7</w:t>
+      </w:r>
+      <w:r>
+        <w:br/>
+        <w:t>Element of Size 999990 found at position 427653383</w:t>
+      </w:r>
+      <w:r>
+        <w:br/>
+        <w:t>Offset of needle: 8</w:t>
+      </w:r>
+      <w:r>
+        <w:br/>
+        <w:t>Element of Size 999990 found at position 427653384</w:t>
+      </w:r>
+      <w:r>
+        <w:br/>
+        <w:t>Offset of needle: 9</w:t>
+      </w:r>
+      <w:r>
+        <w:br/>
+        <w:t>Element of Size 999990 found at position 427653385</w:t>
+      </w:r>
+      <w:r>
+        <w:br/>
+        <w:t>Offset of needle: 10</w:t>
+      </w:r>
+      <w:r>
+        <w:br/>
+        <w:t>Element of Size 999990 found at position 427653386</w:t>
+      </w:r>
+      <w:r>
+        <w:br/>
+        <w:t>Offset of needle: 0</w:t>
+      </w:r>
+      <w:r>
+        <w:br/>
+        <w:t>Element of Size 999991 found at position 427653376</w:t>
+      </w:r>
+      <w:r>
+        <w:br/>
+        <w:t>Offset of needle: 1</w:t>
+      </w:r>
+      <w:r>
+        <w:br/>
+        <w:t>Element of Size 999991 found at position 427653377</w:t>
+      </w:r>
+      <w:r>
+        <w:br/>
+        <w:t>Offset of needle: 2</w:t>
+      </w:r>
+      <w:r>
+        <w:br/>
+        <w:t>Element of Size 999991 found at position 427653378</w:t>
+      </w:r>
+      <w:r>
+        <w:br/>
+        <w:t>Offset of needle: 3</w:t>
+      </w:r>
+      <w:r>
+        <w:br/>
+        <w:t>Element of Size 999991 found at position 427653379</w:t>
+      </w:r>
+      <w:r>
+        <w:br/>
+        <w:t>Offset of needle: 4</w:t>
+      </w:r>
+      <w:r>
+        <w:br/>
+        <w:t>Element of Size 999991 found at position 427653380</w:t>
+      </w:r>
+      <w:r>
+        <w:br/>
+        <w:t>Offset of needle: 5</w:t>
+      </w:r>
+    </w:p>
+    <w:p>
+      <w:pPr>
+        <w:spacing w:after="0" w:line="240" w:lineRule="auto"/>
+      </w:pPr>
+      <w:r>
+        <w:t>Element of Size 999991 found at position 427653381</w:t>
+      </w:r>
+    </w:p>
+    <w:p>
+      <w:pPr>
+        <w:spacing w:after="0" w:line="240" w:lineRule="auto"/>
+      </w:pPr>
+      <w:r>
+        <w:t>Offset of needle: 6</w:t>
+      </w:r>
+    </w:p>
+    <w:p>
+      <w:pPr>
+        <w:spacing w:after="0" w:line="240" w:lineRule="auto"/>
+      </w:pPr>
+      <w:r>
+        <w:t>Element of Size 999991 found at position 427653382</w:t>
+      </w:r>
+    </w:p>
+    <w:p>
+      <w:pPr>
+        <w:spacing w:after="0" w:line="240" w:lineRule="auto"/>
+      </w:pPr>
       <w:r>
         <w:lastRenderedPageBreak/>
-        <w:t>Results from result.log</w:t>
-      </w:r>
-    </w:p>
-    <w:p>
-      <w:r>
-        <w:t>Reading File......</w:t>
-      </w:r>
-      <w:r>
-        <w:br/>
-        <w:t>Reading File......</w:t>
-      </w:r>
-    </w:p>
-    <w:p>
-      <w:pPr>
-        <w:spacing w:after="0" w:line="240" w:lineRule="auto"/>
-      </w:pPr>
-      <w:r>
-        <w:t>Threshold: 999990</w:t>
-      </w:r>
-      <w:r>
-        <w:br/>
+        <w:t>Offset of needle: 7</w:t>
+      </w:r>
+    </w:p>
+    <w:p>
+      <w:pPr>
+        <w:spacing w:after="0" w:line="240" w:lineRule="auto"/>
+      </w:pPr>
+      <w:r>
+        <w:t>Element of Size 999991 found at position 427653383</w:t>
+      </w:r>
+    </w:p>
+    <w:p>
+      <w:pPr>
+        <w:spacing w:after="0" w:line="240" w:lineRule="auto"/>
+      </w:pPr>
+      <w:r>
+        <w:t>Offset of needle: 8</w:t>
+      </w:r>
+    </w:p>
+    <w:p>
+      <w:pPr>
+        <w:spacing w:after="0" w:line="240" w:lineRule="auto"/>
+      </w:pPr>
+      <w:r>
+        <w:t>Element of Size 999991 found at position 427653384</w:t>
+      </w:r>
+    </w:p>
+    <w:p>
+      <w:pPr>
+        <w:spacing w:after="0" w:line="240" w:lineRule="auto"/>
+      </w:pPr>
+      <w:r>
+        <w:t>Offset of needle: 9</w:t>
+      </w:r>
+    </w:p>
+    <w:p>
+      <w:pPr>
+        <w:spacing w:after="0" w:line="240" w:lineRule="auto"/>
+      </w:pPr>
+      <w:r>
+        <w:t>Element of Size 999991 found at position 427653385</w:t>
+      </w:r>
+    </w:p>
+    <w:p>
+      <w:pPr>
+        <w:spacing w:after="0" w:line="240" w:lineRule="auto"/>
+      </w:pPr>
+      <w:r>
         <w:t>Offset of needle: 0</w:t>
       </w:r>
-      <w:r>
-        <w:br/>
-        <w:t>Element of Size 999990 found at position 427653376</w:t>
-      </w:r>
-      <w:r>
-        <w:br/>
+    </w:p>
+    <w:p>
+      <w:pPr>
+        <w:spacing w:after="0" w:line="240" w:lineRule="auto"/>
+      </w:pPr>
+      <w:r>
+        <w:t>Element of Size 999992 found at position 427653376</w:t>
+      </w:r>
+    </w:p>
+    <w:p>
+      <w:pPr>
+        <w:spacing w:after="0" w:line="240" w:lineRule="auto"/>
+      </w:pPr>
+      <w:r>
         <w:t>Offset of needle: 1</w:t>
       </w:r>
-      <w:r>
-        <w:br/>
-        <w:t>Element of Size 999990 found at position 427653377</w:t>
-      </w:r>
-      <w:r>
-        <w:br/>
+    </w:p>
+    <w:p>
+      <w:pPr>
+        <w:spacing w:after="0" w:line="240" w:lineRule="auto"/>
+      </w:pPr>
+      <w:r>
+        <w:t>Element of Size 999992 found at position 427653377</w:t>
+      </w:r>
+    </w:p>
+    <w:p>
+      <w:pPr>
+        <w:spacing w:after="0" w:line="240" w:lineRule="auto"/>
+      </w:pPr>
+      <w:r>
         <w:t>Offset of needle: 2</w:t>
       </w:r>
-      <w:r>
-        <w:br/>
-        <w:t>Element of Size 999990 found at position 427653378</w:t>
-      </w:r>
-      <w:r>
-        <w:br/>
+    </w:p>
+    <w:p>
+      <w:pPr>
+        <w:spacing w:after="0" w:line="240" w:lineRule="auto"/>
+      </w:pPr>
+      <w:r>
+        <w:t>Element of Size 999992 found at position 427653378</w:t>
+      </w:r>
+    </w:p>
+    <w:p>
+      <w:pPr>
+        <w:spacing w:after="0" w:line="240" w:lineRule="auto"/>
+      </w:pPr>
+      <w:r>
         <w:t>Offset of needle: 3</w:t>
       </w:r>
-      <w:r>
-        <w:br/>
-        <w:t>Element of Size 999990 found at position 427653379</w:t>
-      </w:r>
-      <w:r>
-        <w:br/>
+    </w:p>
+    <w:p>
+      <w:pPr>
+        <w:spacing w:after="0" w:line="240" w:lineRule="auto"/>
+      </w:pPr>
+      <w:r>
+        <w:t>Element of Size 999992 found at position 427653379</w:t>
+      </w:r>
+    </w:p>
+    <w:p>
+      <w:pPr>
+        <w:spacing w:after="0" w:line="240" w:lineRule="auto"/>
+      </w:pPr>
+      <w:r>
         <w:t>Offset of needle: 4</w:t>
       </w:r>
-      <w:r>
-        <w:br/>
-        <w:t>Element of Size 999990 found at position 427653380</w:t>
-      </w:r>
-      <w:r>
-        <w:br/>
+    </w:p>
+    <w:p>
+      <w:pPr>
+        <w:spacing w:after="0" w:line="240" w:lineRule="auto"/>
+      </w:pPr>
+      <w:r>
+        <w:t>Element of Size 999992 found at position 427653380</w:t>
+      </w:r>
+    </w:p>
+    <w:p>
+      <w:pPr>
+        <w:spacing w:after="0" w:line="240" w:lineRule="auto"/>
+      </w:pPr>
+      <w:r>
         <w:t>Offset of needle: 5</w:t>
       </w:r>
-      <w:r>
-        <w:br/>
-        <w:t>Element of Size 999990 found at position 427653381</w:t>
-      </w:r>
-      <w:r>
-        <w:br/>
+    </w:p>
+    <w:p>
+      <w:pPr>
+        <w:spacing w:after="0" w:line="240" w:lineRule="auto"/>
+      </w:pPr>
+      <w:r>
+        <w:t>Element of Size 999992 found at position 427653381</w:t>
+      </w:r>
+    </w:p>
+    <w:p>
+      <w:pPr>
+        <w:spacing w:after="0" w:line="240" w:lineRule="auto"/>
+      </w:pPr>
+      <w:r>
         <w:t>Offset of needle: 6</w:t>
       </w:r>
-      <w:r>
-        <w:br/>
-        <w:t>Element of Size 999990 found at position 427653382</w:t>
-      </w:r>
-      <w:r>
-        <w:br/>
+    </w:p>
+    <w:p>
+      <w:pPr>
+        <w:spacing w:after="0" w:line="240" w:lineRule="auto"/>
+      </w:pPr>
+      <w:r>
+        <w:t>Element of Size 999992 found at position 427653382</w:t>
+      </w:r>
+    </w:p>
+    <w:p>
+      <w:pPr>
+        <w:spacing w:after="0" w:line="240" w:lineRule="auto"/>
+      </w:pPr>
+      <w:r>
         <w:t>Offset of needle: 7</w:t>
       </w:r>
-      <w:r>
-        <w:br/>
-        <w:t>Element of Size 999990 found at position 427653383</w:t>
-      </w:r>
-      <w:r>
-        <w:br/>
+    </w:p>
+    <w:p>
+      <w:pPr>
+        <w:spacing w:after="0" w:line="240" w:lineRule="auto"/>
+      </w:pPr>
+      <w:r>
+        <w:t>Element of Size 999992 found at position 427653383</w:t>
+      </w:r>
+    </w:p>
+    <w:p>
+      <w:pPr>
+        <w:spacing w:after="0" w:line="240" w:lineRule="auto"/>
+      </w:pPr>
+      <w:r>
         <w:t>Offset of needle: 8</w:t>
       </w:r>
-      <w:r>
-        <w:br/>
-        <w:t>Element of Size 999990 found at position 427653384</w:t>
-      </w:r>
-      <w:r>
-        <w:br/>
-        <w:t>Offset of needle: 9</w:t>
-      </w:r>
-      <w:r>
-        <w:br/>
-        <w:t>Element of Size 999990 found at position 427653385</w:t>
-      </w:r>
-      <w:r>
-        <w:br/>
-        <w:t>Offset of needle: 10</w:t>
-      </w:r>
-      <w:r>
-        <w:br/>
-        <w:t>Element of Size 999990 found at position 427653386</w:t>
-      </w:r>
-      <w:r>
-        <w:br/>
+    </w:p>
+    <w:p>
+      <w:pPr>
+        <w:spacing w:after="0" w:line="240" w:lineRule="auto"/>
+      </w:pPr>
+      <w:r>
+        <w:t>Element of Size 999992 found at position 427653384</w:t>
+      </w:r>
+    </w:p>
+    <w:p>
+      <w:pPr>
+        <w:spacing w:after="0" w:line="240" w:lineRule="auto"/>
+      </w:pPr>
+      <w:r>
         <w:t>Offset of needle: 0</w:t>
       </w:r>
-      <w:r>
-        <w:br/>
-        <w:t>Element of Size 999991 found at position 427653376</w:t>
-      </w:r>
-      <w:r>
-        <w:br/>
+    </w:p>
+    <w:p>
+      <w:pPr>
+        <w:spacing w:after="0" w:line="240" w:lineRule="auto"/>
+      </w:pPr>
+      <w:r>
+        <w:t>Element of Size 999993 found at position 427653376</w:t>
+      </w:r>
+    </w:p>
+    <w:p>
+      <w:pPr>
+        <w:spacing w:after="0" w:line="240" w:lineRule="auto"/>
+      </w:pPr>
+      <w:r>
         <w:t>Offset of needle: 1</w:t>
       </w:r>
-      <w:r>
-        <w:br/>
-        <w:t>Element of Size 999991 found at position 427653377</w:t>
-      </w:r>
-      <w:r>
-        <w:br/>
+    </w:p>
+    <w:p>
+      <w:pPr>
+        <w:spacing w:after="0" w:line="240" w:lineRule="auto"/>
+      </w:pPr>
+      <w:r>
+        <w:t>Element of Size 999993 found at position 427653377</w:t>
+      </w:r>
+    </w:p>
+    <w:p>
+      <w:pPr>
+        <w:spacing w:after="0" w:line="240" w:lineRule="auto"/>
+      </w:pPr>
+      <w:r>
         <w:t>Offset of needle: 2</w:t>
       </w:r>
-      <w:r>
-        <w:br/>
-        <w:t>Element of Size 999991 found at position 427653378</w:t>
-      </w:r>
-      <w:r>
-        <w:br/>
+    </w:p>
+    <w:p>
+      <w:pPr>
+        <w:spacing w:after="0" w:line="240" w:lineRule="auto"/>
+      </w:pPr>
+      <w:r>
+        <w:t>Element of Size 999993 found at position 427653378</w:t>
+      </w:r>
+    </w:p>
+    <w:p>
+      <w:pPr>
+        <w:spacing w:after="0" w:line="240" w:lineRule="auto"/>
+      </w:pPr>
+      <w:r>
         <w:t>Offset of needle: 3</w:t>
       </w:r>
-      <w:r>
-        <w:br/>
-        <w:t>Element of Size 999991 found at position 427653379</w:t>
-      </w:r>
-      <w:r>
-        <w:br/>
+    </w:p>
+    <w:p>
+      <w:pPr>
+        <w:spacing w:after="0" w:line="240" w:lineRule="auto"/>
+      </w:pPr>
+      <w:r>
+        <w:t>Element of Size 999993 found at position 427653379</w:t>
+      </w:r>
+    </w:p>
+    <w:p>
+      <w:pPr>
+        <w:spacing w:after="0" w:line="240" w:lineRule="auto"/>
+      </w:pPr>
+      <w:r>
         <w:t>Offset of needle: 4</w:t>
       </w:r>
-      <w:r>
-        <w:br/>
-        <w:t>Element of Size 999991 found at position 427653380</w:t>
-      </w:r>
-      <w:r>
-        <w:br/>
+    </w:p>
+    <w:p>
+      <w:pPr>
+        <w:spacing w:after="0" w:line="240" w:lineRule="auto"/>
+      </w:pPr>
+      <w:r>
+        <w:t>Element of Size 999993 found at position 427653380</w:t>
+      </w:r>
+    </w:p>
+    <w:p>
+      <w:pPr>
+        <w:spacing w:after="0" w:line="240" w:lineRule="auto"/>
+      </w:pPr>
+      <w:r>
         <w:t>Offset of needle: 5</w:t>
       </w:r>
     </w:p>
@@ -1909,7 +2239,7 @@
         <w:spacing w:after="0" w:line="240" w:lineRule="auto"/>
       </w:pPr>
       <w:r>
-        <w:t>Element of Size 999991 found at position 427653381</w:t>
+        <w:t>Element of Size 999993 found at position 427653381</w:t>
       </w:r>
     </w:p>
     <w:p>
@@ -1925,7 +2255,7 @@
         <w:spacing w:after="0" w:line="240" w:lineRule="auto"/>
       </w:pPr>
       <w:r>
-        <w:t>Element of Size 999991 found at position 427653382</w:t>
+        <w:t>Element of Size 999993 found at position 427653382</w:t>
       </w:r>
     </w:p>
     <w:p>
@@ -1941,39 +2271,7 @@
         <w:spacing w:after="0" w:line="240" w:lineRule="auto"/>
       </w:pPr>
       <w:r>
-        <w:t>Element of Size 999991 found at position 427653383</w:t>
-      </w:r>
-    </w:p>
-    <w:p>
-      <w:pPr>
-        <w:spacing w:after="0" w:line="240" w:lineRule="auto"/>
-      </w:pPr>
-      <w:r>
-        <w:t>Offset of needle: 8</w:t>
-      </w:r>
-    </w:p>
-    <w:p>
-      <w:pPr>
-        <w:spacing w:after="0" w:line="240" w:lineRule="auto"/>
-      </w:pPr>
-      <w:r>
-        <w:t>Element of Size 999991 found at position 427653384</w:t>
-      </w:r>
-    </w:p>
-    <w:p>
-      <w:pPr>
-        <w:spacing w:after="0" w:line="240" w:lineRule="auto"/>
-      </w:pPr>
-      <w:r>
-        <w:t>Offset of needle: 9</w:t>
-      </w:r>
-    </w:p>
-    <w:p>
-      <w:pPr>
-        <w:spacing w:after="0" w:line="240" w:lineRule="auto"/>
-      </w:pPr>
-      <w:r>
-        <w:t>Element of Size 999991 found at position 427653385</w:t>
+        <w:t>Element of Size 999993 found at position 427653383</w:t>
       </w:r>
     </w:p>
     <w:p>
@@ -1989,7 +2287,7 @@
         <w:spacing w:after="0" w:line="240" w:lineRule="auto"/>
       </w:pPr>
       <w:r>
-        <w:t>Element of Size 999992 found at position 427653376</w:t>
+        <w:t>Element of Size 999994 found at position 427653376</w:t>
       </w:r>
     </w:p>
     <w:p>
@@ -2005,7 +2303,7 @@
         <w:spacing w:after="0" w:line="240" w:lineRule="auto"/>
       </w:pPr>
       <w:r>
-        <w:t>Element of Size 999992 found at position 427653377</w:t>
+        <w:t>Element of Size 999994 found at position 427653377</w:t>
       </w:r>
     </w:p>
     <w:p>
@@ -2021,7 +2319,7 @@
         <w:spacing w:after="0" w:line="240" w:lineRule="auto"/>
       </w:pPr>
       <w:r>
-        <w:t>Element of Size 999992 found at position 427653378</w:t>
+        <w:t>Element of Size 999994 found at position 427653378</w:t>
       </w:r>
     </w:p>
     <w:p>
@@ -2037,7 +2335,7 @@
         <w:spacing w:after="0" w:line="240" w:lineRule="auto"/>
       </w:pPr>
       <w:r>
-        <w:t>Element of Size 999992 found at position 427653379</w:t>
+        <w:t>Element of Size 999994 found at position 427653379</w:t>
       </w:r>
     </w:p>
     <w:p>
@@ -2053,8 +2351,120 @@
         <w:spacing w:after="0" w:line="240" w:lineRule="auto"/>
       </w:pPr>
       <w:r>
+        <w:t>Element of Size 999994 found at position 427653380</w:t>
+      </w:r>
+    </w:p>
+    <w:p>
+      <w:pPr>
+        <w:spacing w:after="0" w:line="240" w:lineRule="auto"/>
+      </w:pPr>
+      <w:r>
+        <w:t>Offset of needle: 5</w:t>
+      </w:r>
+    </w:p>
+    <w:p>
+      <w:pPr>
+        <w:spacing w:after="0" w:line="240" w:lineRule="auto"/>
+      </w:pPr>
+      <w:r>
+        <w:t>Element of Size 999994 found at position 427653381</w:t>
+      </w:r>
+    </w:p>
+    <w:p>
+      <w:pPr>
+        <w:spacing w:after="0" w:line="240" w:lineRule="auto"/>
+      </w:pPr>
+      <w:r>
+        <w:t>Offset of needle: 6</w:t>
+      </w:r>
+    </w:p>
+    <w:p>
+      <w:pPr>
+        <w:spacing w:after="0" w:line="240" w:lineRule="auto"/>
+      </w:pPr>
+      <w:r>
+        <w:t>Element of Size 999994 found at position 427653382</w:t>
+      </w:r>
+    </w:p>
+    <w:p>
+      <w:pPr>
+        <w:spacing w:after="0" w:line="240" w:lineRule="auto"/>
+      </w:pPr>
+      <w:r>
+        <w:t>Offset of needle: 0</w:t>
+      </w:r>
+    </w:p>
+    <w:p>
+      <w:pPr>
+        <w:spacing w:after="0" w:line="240" w:lineRule="auto"/>
+      </w:pPr>
+      <w:r>
+        <w:t>Element of Size 999995 found at position 427653376</w:t>
+      </w:r>
+    </w:p>
+    <w:p>
+      <w:pPr>
+        <w:spacing w:after="0" w:line="240" w:lineRule="auto"/>
+      </w:pPr>
+      <w:r>
+        <w:t>Offset of needle: 1</w:t>
+      </w:r>
+    </w:p>
+    <w:p>
+      <w:pPr>
+        <w:spacing w:after="0" w:line="240" w:lineRule="auto"/>
+      </w:pPr>
+      <w:r>
         <w:lastRenderedPageBreak/>
-        <w:t>Element of Size 999992 found at position 427653380</w:t>
+        <w:t>Element of Size 999995 found at position 427653377</w:t>
+      </w:r>
+    </w:p>
+    <w:p>
+      <w:pPr>
+        <w:spacing w:after="0" w:line="240" w:lineRule="auto"/>
+      </w:pPr>
+      <w:r>
+        <w:t>Offset of needle: 2</w:t>
+      </w:r>
+    </w:p>
+    <w:p>
+      <w:pPr>
+        <w:spacing w:after="0" w:line="240" w:lineRule="auto"/>
+      </w:pPr>
+      <w:r>
+        <w:t>Element of Size 999995 found at position 427653378</w:t>
+      </w:r>
+    </w:p>
+    <w:p>
+      <w:pPr>
+        <w:spacing w:after="0" w:line="240" w:lineRule="auto"/>
+      </w:pPr>
+      <w:r>
+        <w:t>Offset of needle: 3</w:t>
+      </w:r>
+    </w:p>
+    <w:p>
+      <w:pPr>
+        <w:spacing w:after="0" w:line="240" w:lineRule="auto"/>
+      </w:pPr>
+      <w:r>
+        <w:t>Element of Size 999995 found at position 427653379</w:t>
+      </w:r>
+    </w:p>
+    <w:p>
+      <w:pPr>
+        <w:spacing w:after="0" w:line="240" w:lineRule="auto"/>
+      </w:pPr>
+      <w:r>
+        <w:t>Offset of needle: 4</w:t>
+      </w:r>
+    </w:p>
+    <w:p>
+      <w:pPr>
+        <w:spacing w:after="0" w:line="240" w:lineRule="auto"/>
+      </w:pPr>
+      <w:r>
+        <w:t>Element of Size 999995 found at position 427653380</w:t>
       </w:r>
     </w:p>
     <w:p>
@@ -2070,55 +2480,7 @@
         <w:spacing w:after="0" w:line="240" w:lineRule="auto"/>
       </w:pPr>
       <w:r>
-        <w:t>Element of Size 999992 found at position 427653381</w:t>
-      </w:r>
-    </w:p>
-    <w:p>
-      <w:pPr>
-        <w:spacing w:after="0" w:line="240" w:lineRule="auto"/>
-      </w:pPr>
-      <w:r>
-        <w:t>Offset of needle: 6</w:t>
-      </w:r>
-    </w:p>
-    <w:p>
-      <w:pPr>
-        <w:spacing w:after="0" w:line="240" w:lineRule="auto"/>
-      </w:pPr>
-      <w:r>
-        <w:t>Element of Size 999992 found at position 427653382</w:t>
-      </w:r>
-    </w:p>
-    <w:p>
-      <w:pPr>
-        <w:spacing w:after="0" w:line="240" w:lineRule="auto"/>
-      </w:pPr>
-      <w:r>
-        <w:t>Offset of needle: 7</w:t>
-      </w:r>
-    </w:p>
-    <w:p>
-      <w:pPr>
-        <w:spacing w:after="0" w:line="240" w:lineRule="auto"/>
-      </w:pPr>
-      <w:r>
-        <w:t>Element of Size 999992 found at position 427653383</w:t>
-      </w:r>
-    </w:p>
-    <w:p>
-      <w:pPr>
-        <w:spacing w:after="0" w:line="240" w:lineRule="auto"/>
-      </w:pPr>
-      <w:r>
-        <w:t>Offset of needle: 8</w:t>
-      </w:r>
-    </w:p>
-    <w:p>
-      <w:pPr>
-        <w:spacing w:after="0" w:line="240" w:lineRule="auto"/>
-      </w:pPr>
-      <w:r>
-        <w:t>Element of Size 999992 found at position 427653384</w:t>
+        <w:t>Element of Size 999995 found at position 427653381</w:t>
       </w:r>
     </w:p>
     <w:p>
@@ -2134,7 +2496,7 @@
         <w:spacing w:after="0" w:line="240" w:lineRule="auto"/>
       </w:pPr>
       <w:r>
-        <w:t>Element of Size 999993 found at position 427653376</w:t>
+        <w:t>Element of Size 999996 found at position 427653376</w:t>
       </w:r>
     </w:p>
     <w:p>
@@ -2150,7 +2512,7 @@
         <w:spacing w:after="0" w:line="240" w:lineRule="auto"/>
       </w:pPr>
       <w:r>
-        <w:t>Element of Size 999993 found at position 427653377</w:t>
+        <w:t>Element of Size 999996 found at position 427653377</w:t>
       </w:r>
     </w:p>
     <w:p>
@@ -2166,7 +2528,7 @@
         <w:spacing w:after="0" w:line="240" w:lineRule="auto"/>
       </w:pPr>
       <w:r>
-        <w:t>Element of Size 999993 found at position 427653378</w:t>
+        <w:t>Element of Size 999996 found at position 427653378</w:t>
       </w:r>
     </w:p>
     <w:p>
@@ -2182,7 +2544,7 @@
         <w:spacing w:after="0" w:line="240" w:lineRule="auto"/>
       </w:pPr>
       <w:r>
-        <w:t>Element of Size 999993 found at position 427653379</w:t>
+        <w:t>Element of Size 999996 found at position 427653379</w:t>
       </w:r>
     </w:p>
     <w:p>
@@ -2198,55 +2560,7 @@
         <w:spacing w:after="0" w:line="240" w:lineRule="auto"/>
       </w:pPr>
       <w:r>
-        <w:t>Element of Size 999993 found at position 427653380</w:t>
-      </w:r>
-    </w:p>
-    <w:p>
-      <w:pPr>
-        <w:spacing w:after="0" w:line="240" w:lineRule="auto"/>
-      </w:pPr>
-      <w:r>
-        <w:t>Offset of needle: 5</w:t>
-      </w:r>
-    </w:p>
-    <w:p>
-      <w:pPr>
-        <w:spacing w:after="0" w:line="240" w:lineRule="auto"/>
-      </w:pPr>
-      <w:r>
-        <w:t>Element of Size 999993 found at position 427653381</w:t>
-      </w:r>
-    </w:p>
-    <w:p>
-      <w:pPr>
-        <w:spacing w:after="0" w:line="240" w:lineRule="auto"/>
-      </w:pPr>
-      <w:r>
-        <w:t>Offset of needle: 6</w:t>
-      </w:r>
-    </w:p>
-    <w:p>
-      <w:pPr>
-        <w:spacing w:after="0" w:line="240" w:lineRule="auto"/>
-      </w:pPr>
-      <w:r>
-        <w:t>Element of Size 999993 found at position 427653382</w:t>
-      </w:r>
-    </w:p>
-    <w:p>
-      <w:pPr>
-        <w:spacing w:after="0" w:line="240" w:lineRule="auto"/>
-      </w:pPr>
-      <w:r>
-        <w:t>Offset of needle: 7</w:t>
-      </w:r>
-    </w:p>
-    <w:p>
-      <w:pPr>
-        <w:spacing w:after="0" w:line="240" w:lineRule="auto"/>
-      </w:pPr>
-      <w:r>
-        <w:t>Element of Size 999993 found at position 427653383</w:t>
+        <w:t>Element of Size 999996 found at position 427653380</w:t>
       </w:r>
     </w:p>
     <w:p>
@@ -2262,7 +2576,7 @@
         <w:spacing w:after="0" w:line="240" w:lineRule="auto"/>
       </w:pPr>
       <w:r>
-        <w:t>Element of Size 999994 found at position 427653376</w:t>
+        <w:t>Element of Size 999997 found at position 427653376</w:t>
       </w:r>
     </w:p>
     <w:p>
@@ -2278,7 +2592,7 @@
         <w:spacing w:after="0" w:line="240" w:lineRule="auto"/>
       </w:pPr>
       <w:r>
-        <w:t>Element of Size 999994 found at position 427653377</w:t>
+        <w:t>Element of Size 999997 found at position 427653377</w:t>
       </w:r>
     </w:p>
     <w:p>
@@ -2294,7 +2608,7 @@
         <w:spacing w:after="0" w:line="240" w:lineRule="auto"/>
       </w:pPr>
       <w:r>
-        <w:t>Element of Size 999994 found at position 427653378</w:t>
+        <w:t>Element of Size 999997 found at position 427653378</w:t>
       </w:r>
     </w:p>
     <w:p>
@@ -2310,55 +2624,7 @@
         <w:spacing w:after="0" w:line="240" w:lineRule="auto"/>
       </w:pPr>
       <w:r>
-        <w:t>Element of Size 999994 found at position 427653379</w:t>
-      </w:r>
-    </w:p>
-    <w:p>
-      <w:pPr>
-        <w:spacing w:after="0" w:line="240" w:lineRule="auto"/>
-      </w:pPr>
-      <w:r>
-        <w:t>Offset of needle: 4</w:t>
-      </w:r>
-    </w:p>
-    <w:p>
-      <w:pPr>
-        <w:spacing w:after="0" w:line="240" w:lineRule="auto"/>
-      </w:pPr>
-      <w:r>
-        <w:t>Element of Size 999994 found at position 427653380</w:t>
-      </w:r>
-    </w:p>
-    <w:p>
-      <w:pPr>
-        <w:spacing w:after="0" w:line="240" w:lineRule="auto"/>
-      </w:pPr>
-      <w:r>
-        <w:t>Offset of needle: 5</w:t>
-      </w:r>
-    </w:p>
-    <w:p>
-      <w:pPr>
-        <w:spacing w:after="0" w:line="240" w:lineRule="auto"/>
-      </w:pPr>
-      <w:r>
-        <w:t>Element of Size 999994 found at position 427653381</w:t>
-      </w:r>
-    </w:p>
-    <w:p>
-      <w:pPr>
-        <w:spacing w:after="0" w:line="240" w:lineRule="auto"/>
-      </w:pPr>
-      <w:r>
-        <w:t>Offset of needle: 6</w:t>
-      </w:r>
-    </w:p>
-    <w:p>
-      <w:pPr>
-        <w:spacing w:after="0" w:line="240" w:lineRule="auto"/>
-      </w:pPr>
-      <w:r>
-        <w:t>Element of Size 999994 found at position 427653382</w:t>
+        <w:t>Element of Size 999997 found at position 427653379</w:t>
       </w:r>
     </w:p>
     <w:p>
@@ -2374,7 +2640,7 @@
         <w:spacing w:after="0" w:line="240" w:lineRule="auto"/>
       </w:pPr>
       <w:r>
-        <w:t>Element of Size 999995 found at position 427653376</w:t>
+        <w:t>Element of Size 999998 found at position 427653376</w:t>
       </w:r>
     </w:p>
     <w:p>
@@ -2390,7 +2656,7 @@
         <w:spacing w:after="0" w:line="240" w:lineRule="auto"/>
       </w:pPr>
       <w:r>
-        <w:t>Element of Size 999995 found at position 427653377</w:t>
+        <w:t>Element of Size 999998 found at position 427653377</w:t>
       </w:r>
     </w:p>
     <w:p>
@@ -2406,55 +2672,7 @@
         <w:spacing w:after="0" w:line="240" w:lineRule="auto"/>
       </w:pPr>
       <w:r>
-        <w:t>Element of Size 999995 found at position 427653378</w:t>
-      </w:r>
-    </w:p>
-    <w:p>
-      <w:pPr>
-        <w:spacing w:after="0" w:line="240" w:lineRule="auto"/>
-      </w:pPr>
-      <w:r>
-        <w:t>Offset of needle: 3</w:t>
-      </w:r>
-    </w:p>
-    <w:p>
-      <w:pPr>
-        <w:spacing w:after="0" w:line="240" w:lineRule="auto"/>
-      </w:pPr>
-      <w:r>
-        <w:t>Element of Size 999995 found at position 427653379</w:t>
-      </w:r>
-    </w:p>
-    <w:p>
-      <w:pPr>
-        <w:spacing w:after="0" w:line="240" w:lineRule="auto"/>
-      </w:pPr>
-      <w:r>
-        <w:t>Offset of needle: 4</w:t>
-      </w:r>
-    </w:p>
-    <w:p>
-      <w:pPr>
-        <w:spacing w:after="0" w:line="240" w:lineRule="auto"/>
-      </w:pPr>
-      <w:r>
-        <w:t>Element of Size 999995 found at position 427653380</w:t>
-      </w:r>
-    </w:p>
-    <w:p>
-      <w:pPr>
-        <w:spacing w:after="0" w:line="240" w:lineRule="auto"/>
-      </w:pPr>
-      <w:r>
-        <w:t>Offset of needle: 5</w:t>
-      </w:r>
-    </w:p>
-    <w:p>
-      <w:pPr>
-        <w:spacing w:after="0" w:line="240" w:lineRule="auto"/>
-      </w:pPr>
-      <w:r>
-        <w:t>Element of Size 999995 found at position 427653381</w:t>
+        <w:t>Element of Size 999998 found at position 427653378</w:t>
       </w:r>
     </w:p>
     <w:p>
@@ -2470,7 +2688,7 @@
         <w:spacing w:after="0" w:line="240" w:lineRule="auto"/>
       </w:pPr>
       <w:r>
-        <w:t>Element of Size 999996 found at position 427653376</w:t>
+        <w:t>Element of Size 999999 found at position 427653376</w:t>
       </w:r>
     </w:p>
     <w:p>
@@ -2486,56 +2704,7 @@
         <w:spacing w:after="0" w:line="240" w:lineRule="auto"/>
       </w:pPr>
       <w:r>
-        <w:t>Element of Size 999996 found at position 427653377</w:t>
-      </w:r>
-    </w:p>
-    <w:p>
-      <w:pPr>
-        <w:spacing w:after="0" w:line="240" w:lineRule="auto"/>
-      </w:pPr>
-      <w:r>
-        <w:t>Offset of needle: 2</w:t>
-      </w:r>
-    </w:p>
-    <w:p>
-      <w:pPr>
-        <w:spacing w:after="0" w:line="240" w:lineRule="auto"/>
-      </w:pPr>
-      <w:r>
-        <w:t>Element of Size 999996 found at position 427653378</w:t>
-      </w:r>
-    </w:p>
-    <w:p>
-      <w:pPr>
-        <w:spacing w:after="0" w:line="240" w:lineRule="auto"/>
-      </w:pPr>
-      <w:r>
-        <w:lastRenderedPageBreak/>
-        <w:t>Offset of needle: 3</w:t>
-      </w:r>
-    </w:p>
-    <w:p>
-      <w:pPr>
-        <w:spacing w:after="0" w:line="240" w:lineRule="auto"/>
-      </w:pPr>
-      <w:r>
-        <w:t>Element of Size 999996 found at position 427653379</w:t>
-      </w:r>
-    </w:p>
-    <w:p>
-      <w:pPr>
-        <w:spacing w:after="0" w:line="240" w:lineRule="auto"/>
-      </w:pPr>
-      <w:r>
-        <w:t>Offset of needle: 4</w:t>
-      </w:r>
-    </w:p>
-    <w:p>
-      <w:pPr>
-        <w:spacing w:after="0" w:line="240" w:lineRule="auto"/>
-      </w:pPr>
-      <w:r>
-        <w:t>Element of Size 999996 found at position 427653380</w:t>
+        <w:t>Element of Size 999999 found at position 427653377</w:t>
       </w:r>
     </w:p>
     <w:p>
@@ -2551,150 +2720,6 @@
         <w:spacing w:after="0" w:line="240" w:lineRule="auto"/>
       </w:pPr>
       <w:r>
-        <w:t>Element of Size 999997 found at position 427653376</w:t>
-      </w:r>
-    </w:p>
-    <w:p>
-      <w:pPr>
-        <w:spacing w:after="0" w:line="240" w:lineRule="auto"/>
-      </w:pPr>
-      <w:r>
-        <w:t>Offset of needle: 1</w:t>
-      </w:r>
-    </w:p>
-    <w:p>
-      <w:pPr>
-        <w:spacing w:after="0" w:line="240" w:lineRule="auto"/>
-      </w:pPr>
-      <w:r>
-        <w:t>Element of Size 999997 found at position 427653377</w:t>
-      </w:r>
-    </w:p>
-    <w:p>
-      <w:pPr>
-        <w:spacing w:after="0" w:line="240" w:lineRule="auto"/>
-      </w:pPr>
-      <w:r>
-        <w:t>Offset of needle: 2</w:t>
-      </w:r>
-    </w:p>
-    <w:p>
-      <w:pPr>
-        <w:spacing w:after="0" w:line="240" w:lineRule="auto"/>
-      </w:pPr>
-      <w:r>
-        <w:t>Element of Size 999997 found at position 427653378</w:t>
-      </w:r>
-    </w:p>
-    <w:p>
-      <w:pPr>
-        <w:spacing w:after="0" w:line="240" w:lineRule="auto"/>
-      </w:pPr>
-      <w:r>
-        <w:t>Offset of needle: 3</w:t>
-      </w:r>
-    </w:p>
-    <w:p>
-      <w:pPr>
-        <w:spacing w:after="0" w:line="240" w:lineRule="auto"/>
-      </w:pPr>
-      <w:r>
-        <w:t>Element of Size 999997 found at position 427653379</w:t>
-      </w:r>
-    </w:p>
-    <w:p>
-      <w:pPr>
-        <w:spacing w:after="0" w:line="240" w:lineRule="auto"/>
-      </w:pPr>
-      <w:r>
-        <w:t>Offset of needle: 0</w:t>
-      </w:r>
-    </w:p>
-    <w:p>
-      <w:pPr>
-        <w:spacing w:after="0" w:line="240" w:lineRule="auto"/>
-      </w:pPr>
-      <w:r>
-        <w:t>Element of Size 999998 found at position 427653376</w:t>
-      </w:r>
-    </w:p>
-    <w:p>
-      <w:pPr>
-        <w:spacing w:after="0" w:line="240" w:lineRule="auto"/>
-      </w:pPr>
-      <w:r>
-        <w:t>Offset of needle: 1</w:t>
-      </w:r>
-    </w:p>
-    <w:p>
-      <w:pPr>
-        <w:spacing w:after="0" w:line="240" w:lineRule="auto"/>
-      </w:pPr>
-      <w:r>
-        <w:t>Element of Size 999998 found at position 427653377</w:t>
-      </w:r>
-    </w:p>
-    <w:p>
-      <w:pPr>
-        <w:spacing w:after="0" w:line="240" w:lineRule="auto"/>
-      </w:pPr>
-      <w:r>
-        <w:t>Offset of needle: 2</w:t>
-      </w:r>
-    </w:p>
-    <w:p>
-      <w:pPr>
-        <w:spacing w:after="0" w:line="240" w:lineRule="auto"/>
-      </w:pPr>
-      <w:r>
-        <w:t>Element of Size 999998 found at position 427653378</w:t>
-      </w:r>
-    </w:p>
-    <w:p>
-      <w:pPr>
-        <w:spacing w:after="0" w:line="240" w:lineRule="auto"/>
-      </w:pPr>
-      <w:r>
-        <w:t>Offset of needle: 0</w:t>
-      </w:r>
-    </w:p>
-    <w:p>
-      <w:pPr>
-        <w:spacing w:after="0" w:line="240" w:lineRule="auto"/>
-      </w:pPr>
-      <w:r>
-        <w:t>Element of Size 999999 found at position 427653376</w:t>
-      </w:r>
-    </w:p>
-    <w:p>
-      <w:pPr>
-        <w:spacing w:after="0" w:line="240" w:lineRule="auto"/>
-      </w:pPr>
-      <w:r>
-        <w:t>Offset of needle: 1</w:t>
-      </w:r>
-    </w:p>
-    <w:p>
-      <w:pPr>
-        <w:spacing w:after="0" w:line="240" w:lineRule="auto"/>
-      </w:pPr>
-      <w:r>
-        <w:t>Element of Size 999999 found at position 427653377</w:t>
-      </w:r>
-    </w:p>
-    <w:p>
-      <w:pPr>
-        <w:spacing w:after="0" w:line="240" w:lineRule="auto"/>
-      </w:pPr>
-      <w:r>
-        <w:t>Offset of needle: 0</w:t>
-      </w:r>
-    </w:p>
-    <w:p>
-      <w:pPr>
-        <w:spacing w:after="0" w:line="240" w:lineRule="auto"/>
-      </w:pPr>
-      <w:r>
         <w:t>Element of Size 1000000 found at position 427653376</w:t>
       </w:r>
     </w:p>
@@ -2738,13 +2763,17 @@
         <w:spacing w:after="0" w:line="240" w:lineRule="auto"/>
       </w:pPr>
       <w:r>
+        <w:rPr>
+          <w:b/>
+        </w:rPr>
         <w:t>More on performance:</w:t>
       </w:r>
-    </w:p>
-    <w:p>
-      <w:pPr>
-        <w:spacing w:after="0" w:line="240" w:lineRule="auto"/>
-      </w:pPr>
+      <w:r>
+        <w:rPr>
+          <w:b/>
+        </w:rPr>
+        <w:br/>
+      </w:r>
     </w:p>
     <w:p>
       <w:pPr>
@@ -2873,7 +2902,11 @@
         <w:t>devised wisely</w:t>
       </w:r>
       <w:r>
-        <w:t xml:space="preserve"> taking into consideration the target, the amount of data to be searched and the time at disposal.</w:t>
+        <w:t xml:space="preserve"> taking into consideration the </w:t>
+      </w:r>
+      <w:r>
+        <w:lastRenderedPageBreak/>
+        <w:t>target, the amount of data to be searched and the time at disposal.</w:t>
       </w:r>
       <w:r>
         <w:br/>
@@ -2899,9 +2932,6 @@
     <w:p>
       <w:pPr>
         <w:spacing w:after="0" w:line="240" w:lineRule="auto"/>
-        <w:rPr>
-          <w:b/>
-        </w:rPr>
       </w:pPr>
       <w:r>
         <w:t xml:space="preserve">The choice to compare the needle to portions of haystack using </w:t>
@@ -2964,17 +2994,1395 @@
       <w:r>
         <w:t xml:space="preserve"> can prevent portability.</w:t>
       </w:r>
-      <w:r>
-        <w:br/>
-      </w:r>
-      <w:r>
-        <w:br/>
-      </w:r>
-      <w:r>
-        <w:rPr>
-          <w:b/>
-        </w:rPr>
-        <w:t>Further improvements can be added to the algorithm using inspiration on sources like the following link although for reason of time I wanted to crea</w:t>
+    </w:p>
+    <w:p>
+      <w:pPr>
+        <w:spacing w:after="0" w:line="240" w:lineRule="auto"/>
+      </w:pPr>
+    </w:p>
+    <w:p>
+      <w:pPr>
+        <w:autoSpaceDE w:val="0"/>
+        <w:autoSpaceDN w:val="0"/>
+        <w:adjustRightInd w:val="0"/>
+        <w:spacing w:after="0" w:line="240" w:lineRule="auto"/>
+        <w:rPr>
+          <w:rFonts w:ascii="Consolas" w:hAnsi="Consolas" w:cs="Consolas"/>
+          <w:color w:val="000000"/>
+          <w:sz w:val="19"/>
+          <w:szCs w:val="19"/>
+          <w:highlight w:val="white"/>
+        </w:rPr>
+      </w:pPr>
+      <w:proofErr w:type="gramStart"/>
+      <w:r>
+        <w:rPr>
+          <w:rFonts w:ascii="Consolas" w:hAnsi="Consolas" w:cs="Consolas"/>
+          <w:color w:val="0000FF"/>
+          <w:sz w:val="19"/>
+          <w:szCs w:val="19"/>
+          <w:highlight w:val="white"/>
+        </w:rPr>
+        <w:t>inline</w:t>
+      </w:r>
+      <w:proofErr w:type="gramEnd"/>
+      <w:r>
+        <w:rPr>
+          <w:rFonts w:ascii="Consolas" w:hAnsi="Consolas" w:cs="Consolas"/>
+          <w:color w:val="000000"/>
+          <w:sz w:val="19"/>
+          <w:szCs w:val="19"/>
+          <w:highlight w:val="white"/>
+        </w:rPr>
+        <w:t xml:space="preserve"> </w:t>
+      </w:r>
+      <w:r>
+        <w:rPr>
+          <w:rFonts w:ascii="Consolas" w:hAnsi="Consolas" w:cs="Consolas"/>
+          <w:color w:val="0000FF"/>
+          <w:sz w:val="19"/>
+          <w:szCs w:val="19"/>
+          <w:highlight w:val="white"/>
+        </w:rPr>
+        <w:t>void</w:t>
+      </w:r>
+      <w:r>
+        <w:rPr>
+          <w:rFonts w:ascii="Consolas" w:hAnsi="Consolas" w:cs="Consolas"/>
+          <w:color w:val="000000"/>
+          <w:sz w:val="19"/>
+          <w:szCs w:val="19"/>
+          <w:highlight w:val="white"/>
+        </w:rPr>
+        <w:t xml:space="preserve"> </w:t>
+      </w:r>
+      <w:proofErr w:type="spellStart"/>
+      <w:r>
+        <w:rPr>
+          <w:rFonts w:ascii="Consolas" w:hAnsi="Consolas" w:cs="Consolas"/>
+          <w:color w:val="000000"/>
+          <w:sz w:val="19"/>
+          <w:szCs w:val="19"/>
+          <w:highlight w:val="white"/>
+        </w:rPr>
+        <w:t>coreSearchTurbo</w:t>
+      </w:r>
+      <w:proofErr w:type="spellEnd"/>
+      <w:r>
+        <w:rPr>
+          <w:rFonts w:ascii="Consolas" w:hAnsi="Consolas" w:cs="Consolas"/>
+          <w:color w:val="000000"/>
+          <w:sz w:val="19"/>
+          <w:szCs w:val="19"/>
+          <w:highlight w:val="white"/>
+        </w:rPr>
+        <w:t>(</w:t>
+      </w:r>
+      <w:r>
+        <w:rPr>
+          <w:rFonts w:ascii="Consolas" w:hAnsi="Consolas" w:cs="Consolas"/>
+          <w:color w:val="2B91AF"/>
+          <w:sz w:val="19"/>
+          <w:szCs w:val="19"/>
+          <w:highlight w:val="white"/>
+        </w:rPr>
+        <w:t>byte</w:t>
+      </w:r>
+      <w:r>
+        <w:rPr>
+          <w:rFonts w:ascii="Consolas" w:hAnsi="Consolas" w:cs="Consolas"/>
+          <w:color w:val="000000"/>
+          <w:sz w:val="19"/>
+          <w:szCs w:val="19"/>
+          <w:highlight w:val="white"/>
+        </w:rPr>
+        <w:t xml:space="preserve">* </w:t>
+      </w:r>
+      <w:r>
+        <w:rPr>
+          <w:rFonts w:ascii="Consolas" w:hAnsi="Consolas" w:cs="Consolas"/>
+          <w:color w:val="808080"/>
+          <w:sz w:val="19"/>
+          <w:szCs w:val="19"/>
+          <w:highlight w:val="white"/>
+        </w:rPr>
+        <w:t>haystack</w:t>
+      </w:r>
+      <w:r>
+        <w:rPr>
+          <w:rFonts w:ascii="Consolas" w:hAnsi="Consolas" w:cs="Consolas"/>
+          <w:color w:val="000000"/>
+          <w:sz w:val="19"/>
+          <w:szCs w:val="19"/>
+          <w:highlight w:val="white"/>
+        </w:rPr>
+        <w:t xml:space="preserve">, </w:t>
+      </w:r>
+      <w:proofErr w:type="spellStart"/>
+      <w:r>
+        <w:rPr>
+          <w:rFonts w:ascii="Consolas" w:hAnsi="Consolas" w:cs="Consolas"/>
+          <w:color w:val="0000FF"/>
+          <w:sz w:val="19"/>
+          <w:szCs w:val="19"/>
+          <w:highlight w:val="white"/>
+        </w:rPr>
+        <w:t>int</w:t>
+      </w:r>
+      <w:proofErr w:type="spellEnd"/>
+      <w:r>
+        <w:rPr>
+          <w:rFonts w:ascii="Consolas" w:hAnsi="Consolas" w:cs="Consolas"/>
+          <w:color w:val="000000"/>
+          <w:sz w:val="19"/>
+          <w:szCs w:val="19"/>
+          <w:highlight w:val="white"/>
+        </w:rPr>
+        <w:t xml:space="preserve"> </w:t>
+      </w:r>
+      <w:proofErr w:type="spellStart"/>
+      <w:r>
+        <w:rPr>
+          <w:rFonts w:ascii="Consolas" w:hAnsi="Consolas" w:cs="Consolas"/>
+          <w:color w:val="808080"/>
+          <w:sz w:val="19"/>
+          <w:szCs w:val="19"/>
+          <w:highlight w:val="white"/>
+        </w:rPr>
+        <w:t>lenHaystack</w:t>
+      </w:r>
+      <w:proofErr w:type="spellEnd"/>
+      <w:r>
+        <w:rPr>
+          <w:rFonts w:ascii="Consolas" w:hAnsi="Consolas" w:cs="Consolas"/>
+          <w:color w:val="000000"/>
+          <w:sz w:val="19"/>
+          <w:szCs w:val="19"/>
+          <w:highlight w:val="white"/>
+        </w:rPr>
+        <w:t xml:space="preserve">, </w:t>
+      </w:r>
+      <w:r>
+        <w:rPr>
+          <w:rFonts w:ascii="Consolas" w:hAnsi="Consolas" w:cs="Consolas"/>
+          <w:color w:val="2B91AF"/>
+          <w:sz w:val="19"/>
+          <w:szCs w:val="19"/>
+          <w:highlight w:val="white"/>
+        </w:rPr>
+        <w:t>byte</w:t>
+      </w:r>
+      <w:r>
+        <w:rPr>
+          <w:rFonts w:ascii="Consolas" w:hAnsi="Consolas" w:cs="Consolas"/>
+          <w:color w:val="000000"/>
+          <w:sz w:val="19"/>
+          <w:szCs w:val="19"/>
+          <w:highlight w:val="white"/>
+        </w:rPr>
+        <w:t xml:space="preserve"> * </w:t>
+      </w:r>
+      <w:proofErr w:type="spellStart"/>
+      <w:r>
+        <w:rPr>
+          <w:rFonts w:ascii="Consolas" w:hAnsi="Consolas" w:cs="Consolas"/>
+          <w:color w:val="808080"/>
+          <w:sz w:val="19"/>
+          <w:szCs w:val="19"/>
+          <w:highlight w:val="white"/>
+        </w:rPr>
+        <w:t>elementTosearch</w:t>
+      </w:r>
+      <w:proofErr w:type="spellEnd"/>
+      <w:r>
+        <w:rPr>
+          <w:rFonts w:ascii="Consolas" w:hAnsi="Consolas" w:cs="Consolas"/>
+          <w:color w:val="000000"/>
+          <w:sz w:val="19"/>
+          <w:szCs w:val="19"/>
+          <w:highlight w:val="white"/>
+        </w:rPr>
+        <w:t xml:space="preserve">, </w:t>
+      </w:r>
+      <w:proofErr w:type="spellStart"/>
+      <w:r>
+        <w:rPr>
+          <w:rFonts w:ascii="Consolas" w:hAnsi="Consolas" w:cs="Consolas"/>
+          <w:color w:val="0000FF"/>
+          <w:sz w:val="19"/>
+          <w:szCs w:val="19"/>
+          <w:highlight w:val="white"/>
+        </w:rPr>
+        <w:t>int</w:t>
+      </w:r>
+      <w:proofErr w:type="spellEnd"/>
+      <w:r>
+        <w:rPr>
+          <w:rFonts w:ascii="Consolas" w:hAnsi="Consolas" w:cs="Consolas"/>
+          <w:color w:val="000000"/>
+          <w:sz w:val="19"/>
+          <w:szCs w:val="19"/>
+          <w:highlight w:val="white"/>
+        </w:rPr>
+        <w:t xml:space="preserve"> </w:t>
+      </w:r>
+      <w:proofErr w:type="spellStart"/>
+      <w:r>
+        <w:rPr>
+          <w:rFonts w:ascii="Consolas" w:hAnsi="Consolas" w:cs="Consolas"/>
+          <w:color w:val="808080"/>
+          <w:sz w:val="19"/>
+          <w:szCs w:val="19"/>
+          <w:highlight w:val="white"/>
+        </w:rPr>
+        <w:t>sizeOfelement</w:t>
+      </w:r>
+      <w:proofErr w:type="spellEnd"/>
+      <w:r>
+        <w:rPr>
+          <w:rFonts w:ascii="Consolas" w:hAnsi="Consolas" w:cs="Consolas"/>
+          <w:color w:val="000000"/>
+          <w:sz w:val="19"/>
+          <w:szCs w:val="19"/>
+          <w:highlight w:val="white"/>
+        </w:rPr>
+        <w:t xml:space="preserve">, </w:t>
+      </w:r>
+      <w:r>
+        <w:rPr>
+          <w:rFonts w:ascii="Consolas" w:hAnsi="Consolas" w:cs="Consolas"/>
+          <w:color w:val="2B91AF"/>
+          <w:sz w:val="19"/>
+          <w:szCs w:val="19"/>
+          <w:highlight w:val="white"/>
+        </w:rPr>
+        <w:t>FILE</w:t>
+      </w:r>
+      <w:r>
+        <w:rPr>
+          <w:rFonts w:ascii="Consolas" w:hAnsi="Consolas" w:cs="Consolas"/>
+          <w:color w:val="000000"/>
+          <w:sz w:val="19"/>
+          <w:szCs w:val="19"/>
+          <w:highlight w:val="white"/>
+        </w:rPr>
+        <w:t xml:space="preserve"> * </w:t>
+      </w:r>
+      <w:r>
+        <w:rPr>
+          <w:rFonts w:ascii="Consolas" w:hAnsi="Consolas" w:cs="Consolas"/>
+          <w:color w:val="808080"/>
+          <w:sz w:val="19"/>
+          <w:szCs w:val="19"/>
+          <w:highlight w:val="white"/>
+        </w:rPr>
+        <w:t>logger</w:t>
+      </w:r>
+      <w:r>
+        <w:rPr>
+          <w:rFonts w:ascii="Consolas" w:hAnsi="Consolas" w:cs="Consolas"/>
+          <w:color w:val="000000"/>
+          <w:sz w:val="19"/>
+          <w:szCs w:val="19"/>
+          <w:highlight w:val="white"/>
+        </w:rPr>
+        <w:t>)</w:t>
+      </w:r>
+    </w:p>
+    <w:p>
+      <w:pPr>
+        <w:autoSpaceDE w:val="0"/>
+        <w:autoSpaceDN w:val="0"/>
+        <w:adjustRightInd w:val="0"/>
+        <w:spacing w:after="0" w:line="240" w:lineRule="auto"/>
+        <w:rPr>
+          <w:rFonts w:ascii="Consolas" w:hAnsi="Consolas" w:cs="Consolas"/>
+          <w:color w:val="000000"/>
+          <w:sz w:val="19"/>
+          <w:szCs w:val="19"/>
+          <w:highlight w:val="white"/>
+        </w:rPr>
+      </w:pPr>
+      <w:r>
+        <w:rPr>
+          <w:rFonts w:ascii="Consolas" w:hAnsi="Consolas" w:cs="Consolas"/>
+          <w:color w:val="000000"/>
+          <w:sz w:val="19"/>
+          <w:szCs w:val="19"/>
+          <w:highlight w:val="white"/>
+        </w:rPr>
+        <w:t>{</w:t>
+      </w:r>
+    </w:p>
+    <w:p>
+      <w:pPr>
+        <w:autoSpaceDE w:val="0"/>
+        <w:autoSpaceDN w:val="0"/>
+        <w:adjustRightInd w:val="0"/>
+        <w:spacing w:after="0" w:line="240" w:lineRule="auto"/>
+        <w:rPr>
+          <w:rFonts w:ascii="Consolas" w:hAnsi="Consolas" w:cs="Consolas"/>
+          <w:color w:val="000000"/>
+          <w:sz w:val="19"/>
+          <w:szCs w:val="19"/>
+          <w:highlight w:val="white"/>
+        </w:rPr>
+      </w:pPr>
+      <w:r>
+        <w:rPr>
+          <w:rFonts w:ascii="Consolas" w:hAnsi="Consolas" w:cs="Consolas"/>
+          <w:color w:val="000000"/>
+          <w:sz w:val="19"/>
+          <w:szCs w:val="19"/>
+          <w:highlight w:val="white"/>
+        </w:rPr>
+        <w:tab/>
+      </w:r>
+      <w:proofErr w:type="spellStart"/>
+      <w:proofErr w:type="gramStart"/>
+      <w:r>
+        <w:rPr>
+          <w:rFonts w:ascii="Consolas" w:hAnsi="Consolas" w:cs="Consolas"/>
+          <w:color w:val="0000FF"/>
+          <w:sz w:val="19"/>
+          <w:szCs w:val="19"/>
+          <w:highlight w:val="white"/>
+        </w:rPr>
+        <w:t>int</w:t>
+      </w:r>
+      <w:proofErr w:type="spellEnd"/>
+      <w:proofErr w:type="gramEnd"/>
+      <w:r>
+        <w:rPr>
+          <w:rFonts w:ascii="Consolas" w:hAnsi="Consolas" w:cs="Consolas"/>
+          <w:color w:val="000000"/>
+          <w:sz w:val="19"/>
+          <w:szCs w:val="19"/>
+          <w:highlight w:val="white"/>
+        </w:rPr>
+        <w:t xml:space="preserve"> limit = (</w:t>
+      </w:r>
+      <w:proofErr w:type="spellStart"/>
+      <w:r>
+        <w:rPr>
+          <w:rFonts w:ascii="Consolas" w:hAnsi="Consolas" w:cs="Consolas"/>
+          <w:color w:val="808080"/>
+          <w:sz w:val="19"/>
+          <w:szCs w:val="19"/>
+          <w:highlight w:val="white"/>
+        </w:rPr>
+        <w:t>lenHaystack</w:t>
+      </w:r>
+      <w:proofErr w:type="spellEnd"/>
+      <w:r>
+        <w:rPr>
+          <w:rFonts w:ascii="Consolas" w:hAnsi="Consolas" w:cs="Consolas"/>
+          <w:color w:val="000000"/>
+          <w:sz w:val="19"/>
+          <w:szCs w:val="19"/>
+          <w:highlight w:val="white"/>
+        </w:rPr>
+        <w:t xml:space="preserve"> - </w:t>
+      </w:r>
+      <w:proofErr w:type="spellStart"/>
+      <w:r>
+        <w:rPr>
+          <w:rFonts w:ascii="Consolas" w:hAnsi="Consolas" w:cs="Consolas"/>
+          <w:color w:val="808080"/>
+          <w:sz w:val="19"/>
+          <w:szCs w:val="19"/>
+          <w:highlight w:val="white"/>
+        </w:rPr>
+        <w:t>sizeOfelement</w:t>
+      </w:r>
+      <w:proofErr w:type="spellEnd"/>
+      <w:r>
+        <w:rPr>
+          <w:rFonts w:ascii="Consolas" w:hAnsi="Consolas" w:cs="Consolas"/>
+          <w:color w:val="000000"/>
+          <w:sz w:val="19"/>
+          <w:szCs w:val="19"/>
+          <w:highlight w:val="white"/>
+        </w:rPr>
+        <w:t>);</w:t>
+      </w:r>
+    </w:p>
+    <w:p>
+      <w:pPr>
+        <w:autoSpaceDE w:val="0"/>
+        <w:autoSpaceDN w:val="0"/>
+        <w:adjustRightInd w:val="0"/>
+        <w:spacing w:after="0" w:line="240" w:lineRule="auto"/>
+        <w:rPr>
+          <w:rFonts w:ascii="Consolas" w:hAnsi="Consolas" w:cs="Consolas"/>
+          <w:color w:val="000000"/>
+          <w:sz w:val="19"/>
+          <w:szCs w:val="19"/>
+          <w:highlight w:val="white"/>
+        </w:rPr>
+      </w:pPr>
+      <w:r>
+        <w:rPr>
+          <w:rFonts w:ascii="Consolas" w:hAnsi="Consolas" w:cs="Consolas"/>
+          <w:color w:val="000000"/>
+          <w:sz w:val="19"/>
+          <w:szCs w:val="19"/>
+          <w:highlight w:val="white"/>
+        </w:rPr>
+        <w:tab/>
+      </w:r>
+      <w:proofErr w:type="gramStart"/>
+      <w:r>
+        <w:rPr>
+          <w:rFonts w:ascii="Consolas" w:hAnsi="Consolas" w:cs="Consolas"/>
+          <w:color w:val="0000FF"/>
+          <w:sz w:val="19"/>
+          <w:szCs w:val="19"/>
+          <w:highlight w:val="white"/>
+        </w:rPr>
+        <w:t>for</w:t>
+      </w:r>
+      <w:proofErr w:type="gramEnd"/>
+      <w:r>
+        <w:rPr>
+          <w:rFonts w:ascii="Consolas" w:hAnsi="Consolas" w:cs="Consolas"/>
+          <w:color w:val="000000"/>
+          <w:sz w:val="19"/>
+          <w:szCs w:val="19"/>
+          <w:highlight w:val="white"/>
+        </w:rPr>
+        <w:t xml:space="preserve"> (</w:t>
+      </w:r>
+      <w:proofErr w:type="spellStart"/>
+      <w:r>
+        <w:rPr>
+          <w:rFonts w:ascii="Consolas" w:hAnsi="Consolas" w:cs="Consolas"/>
+          <w:color w:val="0000FF"/>
+          <w:sz w:val="19"/>
+          <w:szCs w:val="19"/>
+          <w:highlight w:val="white"/>
+        </w:rPr>
+        <w:t>int</w:t>
+      </w:r>
+      <w:proofErr w:type="spellEnd"/>
+      <w:r>
+        <w:rPr>
+          <w:rFonts w:ascii="Consolas" w:hAnsi="Consolas" w:cs="Consolas"/>
+          <w:color w:val="000000"/>
+          <w:sz w:val="19"/>
+          <w:szCs w:val="19"/>
+          <w:highlight w:val="white"/>
+        </w:rPr>
+        <w:t xml:space="preserve"> q = 0; q &lt;= limit; q++)</w:t>
+      </w:r>
+      <w:r>
+        <w:rPr>
+          <w:rFonts w:ascii="Consolas" w:hAnsi="Consolas" w:cs="Consolas"/>
+          <w:color w:val="000000"/>
+          <w:sz w:val="19"/>
+          <w:szCs w:val="19"/>
+          <w:highlight w:val="white"/>
+        </w:rPr>
+        <w:tab/>
+        <w:t>{</w:t>
+      </w:r>
+    </w:p>
+    <w:p>
+      <w:pPr>
+        <w:autoSpaceDE w:val="0"/>
+        <w:autoSpaceDN w:val="0"/>
+        <w:adjustRightInd w:val="0"/>
+        <w:spacing w:after="0" w:line="240" w:lineRule="auto"/>
+        <w:rPr>
+          <w:rFonts w:ascii="Consolas" w:hAnsi="Consolas" w:cs="Consolas"/>
+          <w:color w:val="000000"/>
+          <w:sz w:val="19"/>
+          <w:szCs w:val="19"/>
+          <w:highlight w:val="white"/>
+        </w:rPr>
+      </w:pPr>
+      <w:r>
+        <w:rPr>
+          <w:rFonts w:ascii="Consolas" w:hAnsi="Consolas" w:cs="Consolas"/>
+          <w:color w:val="000000"/>
+          <w:sz w:val="19"/>
+          <w:szCs w:val="19"/>
+          <w:highlight w:val="white"/>
+        </w:rPr>
+        <w:tab/>
+      </w:r>
+      <w:r>
+        <w:rPr>
+          <w:rFonts w:ascii="Consolas" w:hAnsi="Consolas" w:cs="Consolas"/>
+          <w:color w:val="000000"/>
+          <w:sz w:val="19"/>
+          <w:szCs w:val="19"/>
+          <w:highlight w:val="white"/>
+        </w:rPr>
+        <w:tab/>
+      </w:r>
+      <w:r>
+        <w:rPr>
+          <w:rFonts w:ascii="Consolas" w:hAnsi="Consolas" w:cs="Consolas"/>
+          <w:color w:val="008000"/>
+          <w:sz w:val="19"/>
+          <w:szCs w:val="19"/>
+          <w:highlight w:val="white"/>
+        </w:rPr>
+        <w:t>// we check the first and last element of the needle. It should be beneficial for long needles</w:t>
+      </w:r>
+      <w:proofErr w:type="gramStart"/>
+      <w:r>
+        <w:rPr>
+          <w:rFonts w:ascii="Consolas" w:hAnsi="Consolas" w:cs="Consolas"/>
+          <w:color w:val="008000"/>
+          <w:sz w:val="19"/>
+          <w:szCs w:val="19"/>
+          <w:highlight w:val="white"/>
+        </w:rPr>
+        <w:t>.(</w:t>
+      </w:r>
+      <w:proofErr w:type="gramEnd"/>
+      <w:r>
+        <w:rPr>
+          <w:rFonts w:ascii="Consolas" w:hAnsi="Consolas" w:cs="Consolas"/>
+          <w:color w:val="008000"/>
+          <w:sz w:val="19"/>
+          <w:szCs w:val="19"/>
+          <w:highlight w:val="white"/>
+        </w:rPr>
+        <w:t>..To test)</w:t>
+      </w:r>
+    </w:p>
+    <w:p>
+      <w:pPr>
+        <w:autoSpaceDE w:val="0"/>
+        <w:autoSpaceDN w:val="0"/>
+        <w:adjustRightInd w:val="0"/>
+        <w:spacing w:after="0" w:line="240" w:lineRule="auto"/>
+        <w:rPr>
+          <w:rFonts w:ascii="Consolas" w:hAnsi="Consolas" w:cs="Consolas"/>
+          <w:color w:val="000000"/>
+          <w:sz w:val="19"/>
+          <w:szCs w:val="19"/>
+          <w:highlight w:val="white"/>
+        </w:rPr>
+      </w:pPr>
+      <w:r>
+        <w:rPr>
+          <w:rFonts w:ascii="Consolas" w:hAnsi="Consolas" w:cs="Consolas"/>
+          <w:color w:val="000000"/>
+          <w:sz w:val="19"/>
+          <w:szCs w:val="19"/>
+          <w:highlight w:val="white"/>
+        </w:rPr>
+        <w:tab/>
+      </w:r>
+      <w:r>
+        <w:rPr>
+          <w:rFonts w:ascii="Consolas" w:hAnsi="Consolas" w:cs="Consolas"/>
+          <w:color w:val="000000"/>
+          <w:sz w:val="19"/>
+          <w:szCs w:val="19"/>
+          <w:highlight w:val="white"/>
+        </w:rPr>
+        <w:tab/>
+      </w:r>
+      <w:proofErr w:type="gramStart"/>
+      <w:r>
+        <w:rPr>
+          <w:rFonts w:ascii="Consolas" w:hAnsi="Consolas" w:cs="Consolas"/>
+          <w:color w:val="0000FF"/>
+          <w:sz w:val="19"/>
+          <w:szCs w:val="19"/>
+          <w:highlight w:val="white"/>
+        </w:rPr>
+        <w:t>if</w:t>
+      </w:r>
+      <w:proofErr w:type="gramEnd"/>
+      <w:r>
+        <w:rPr>
+          <w:rFonts w:ascii="Consolas" w:hAnsi="Consolas" w:cs="Consolas"/>
+          <w:color w:val="000000"/>
+          <w:sz w:val="19"/>
+          <w:szCs w:val="19"/>
+          <w:highlight w:val="white"/>
+        </w:rPr>
+        <w:t xml:space="preserve"> ((</w:t>
+      </w:r>
+      <w:r>
+        <w:rPr>
+          <w:rFonts w:ascii="Consolas" w:hAnsi="Consolas" w:cs="Consolas"/>
+          <w:color w:val="808080"/>
+          <w:sz w:val="19"/>
+          <w:szCs w:val="19"/>
+          <w:highlight w:val="white"/>
+        </w:rPr>
+        <w:t>haystack</w:t>
+      </w:r>
+      <w:r>
+        <w:rPr>
+          <w:rFonts w:ascii="Consolas" w:hAnsi="Consolas" w:cs="Consolas"/>
+          <w:color w:val="000000"/>
+          <w:sz w:val="19"/>
+          <w:szCs w:val="19"/>
+          <w:highlight w:val="white"/>
+        </w:rPr>
+        <w:t xml:space="preserve">[q] == </w:t>
+      </w:r>
+      <w:proofErr w:type="spellStart"/>
+      <w:r>
+        <w:rPr>
+          <w:rFonts w:ascii="Consolas" w:hAnsi="Consolas" w:cs="Consolas"/>
+          <w:color w:val="808080"/>
+          <w:sz w:val="19"/>
+          <w:szCs w:val="19"/>
+          <w:highlight w:val="white"/>
+        </w:rPr>
+        <w:t>elementTosearch</w:t>
+      </w:r>
+      <w:proofErr w:type="spellEnd"/>
+      <w:r>
+        <w:rPr>
+          <w:rFonts w:ascii="Consolas" w:hAnsi="Consolas" w:cs="Consolas"/>
+          <w:color w:val="000000"/>
+          <w:sz w:val="19"/>
+          <w:szCs w:val="19"/>
+          <w:highlight w:val="white"/>
+        </w:rPr>
+        <w:t>[0]) &amp;&amp; (</w:t>
+      </w:r>
+      <w:r>
+        <w:rPr>
+          <w:rFonts w:ascii="Consolas" w:hAnsi="Consolas" w:cs="Consolas"/>
+          <w:color w:val="808080"/>
+          <w:sz w:val="19"/>
+          <w:szCs w:val="19"/>
+          <w:highlight w:val="white"/>
+        </w:rPr>
+        <w:t>haystack</w:t>
+      </w:r>
+      <w:r>
+        <w:rPr>
+          <w:rFonts w:ascii="Consolas" w:hAnsi="Consolas" w:cs="Consolas"/>
+          <w:color w:val="000000"/>
+          <w:sz w:val="19"/>
+          <w:szCs w:val="19"/>
+          <w:highlight w:val="white"/>
+        </w:rPr>
+        <w:t xml:space="preserve">[q + </w:t>
+      </w:r>
+      <w:proofErr w:type="spellStart"/>
+      <w:r>
+        <w:rPr>
+          <w:rFonts w:ascii="Consolas" w:hAnsi="Consolas" w:cs="Consolas"/>
+          <w:color w:val="808080"/>
+          <w:sz w:val="19"/>
+          <w:szCs w:val="19"/>
+          <w:highlight w:val="white"/>
+        </w:rPr>
+        <w:t>sizeOfelement</w:t>
+      </w:r>
+      <w:proofErr w:type="spellEnd"/>
+      <w:r>
+        <w:rPr>
+          <w:rFonts w:ascii="Consolas" w:hAnsi="Consolas" w:cs="Consolas"/>
+          <w:color w:val="000000"/>
+          <w:sz w:val="19"/>
+          <w:szCs w:val="19"/>
+          <w:highlight w:val="white"/>
+        </w:rPr>
+        <w:t xml:space="preserve"> - 1] == </w:t>
+      </w:r>
+      <w:proofErr w:type="spellStart"/>
+      <w:r>
+        <w:rPr>
+          <w:rFonts w:ascii="Consolas" w:hAnsi="Consolas" w:cs="Consolas"/>
+          <w:color w:val="808080"/>
+          <w:sz w:val="19"/>
+          <w:szCs w:val="19"/>
+          <w:highlight w:val="white"/>
+        </w:rPr>
+        <w:t>elementTosearch</w:t>
+      </w:r>
+      <w:proofErr w:type="spellEnd"/>
+      <w:r>
+        <w:rPr>
+          <w:rFonts w:ascii="Consolas" w:hAnsi="Consolas" w:cs="Consolas"/>
+          <w:color w:val="000000"/>
+          <w:sz w:val="19"/>
+          <w:szCs w:val="19"/>
+          <w:highlight w:val="white"/>
+        </w:rPr>
+        <w:t>[</w:t>
+      </w:r>
+      <w:proofErr w:type="spellStart"/>
+      <w:r>
+        <w:rPr>
+          <w:rFonts w:ascii="Consolas" w:hAnsi="Consolas" w:cs="Consolas"/>
+          <w:color w:val="808080"/>
+          <w:sz w:val="19"/>
+          <w:szCs w:val="19"/>
+          <w:highlight w:val="white"/>
+        </w:rPr>
+        <w:t>sizeOfelement</w:t>
+      </w:r>
+      <w:proofErr w:type="spellEnd"/>
+      <w:r>
+        <w:rPr>
+          <w:rFonts w:ascii="Consolas" w:hAnsi="Consolas" w:cs="Consolas"/>
+          <w:color w:val="000000"/>
+          <w:sz w:val="19"/>
+          <w:szCs w:val="19"/>
+          <w:highlight w:val="white"/>
+        </w:rPr>
+        <w:t xml:space="preserve"> - 1]))</w:t>
+      </w:r>
+    </w:p>
+    <w:p>
+      <w:pPr>
+        <w:autoSpaceDE w:val="0"/>
+        <w:autoSpaceDN w:val="0"/>
+        <w:adjustRightInd w:val="0"/>
+        <w:spacing w:after="0" w:line="240" w:lineRule="auto"/>
+        <w:rPr>
+          <w:rFonts w:ascii="Consolas" w:hAnsi="Consolas" w:cs="Consolas"/>
+          <w:color w:val="000000"/>
+          <w:sz w:val="19"/>
+          <w:szCs w:val="19"/>
+          <w:highlight w:val="white"/>
+        </w:rPr>
+      </w:pPr>
+      <w:r>
+        <w:rPr>
+          <w:rFonts w:ascii="Consolas" w:hAnsi="Consolas" w:cs="Consolas"/>
+          <w:color w:val="000000"/>
+          <w:sz w:val="19"/>
+          <w:szCs w:val="19"/>
+          <w:highlight w:val="white"/>
+        </w:rPr>
+        <w:tab/>
+      </w:r>
+      <w:r>
+        <w:rPr>
+          <w:rFonts w:ascii="Consolas" w:hAnsi="Consolas" w:cs="Consolas"/>
+          <w:color w:val="000000"/>
+          <w:sz w:val="19"/>
+          <w:szCs w:val="19"/>
+          <w:highlight w:val="white"/>
+        </w:rPr>
+        <w:tab/>
+        <w:t>{</w:t>
+      </w:r>
+    </w:p>
+    <w:p>
+      <w:pPr>
+        <w:autoSpaceDE w:val="0"/>
+        <w:autoSpaceDN w:val="0"/>
+        <w:adjustRightInd w:val="0"/>
+        <w:spacing w:after="0" w:line="240" w:lineRule="auto"/>
+        <w:rPr>
+          <w:rFonts w:ascii="Consolas" w:hAnsi="Consolas" w:cs="Consolas"/>
+          <w:color w:val="000000"/>
+          <w:sz w:val="19"/>
+          <w:szCs w:val="19"/>
+          <w:highlight w:val="white"/>
+        </w:rPr>
+      </w:pPr>
+      <w:r>
+        <w:rPr>
+          <w:rFonts w:ascii="Consolas" w:hAnsi="Consolas" w:cs="Consolas"/>
+          <w:color w:val="000000"/>
+          <w:sz w:val="19"/>
+          <w:szCs w:val="19"/>
+          <w:highlight w:val="white"/>
+        </w:rPr>
+        <w:tab/>
+      </w:r>
+      <w:r>
+        <w:rPr>
+          <w:rFonts w:ascii="Consolas" w:hAnsi="Consolas" w:cs="Consolas"/>
+          <w:color w:val="000000"/>
+          <w:sz w:val="19"/>
+          <w:szCs w:val="19"/>
+          <w:highlight w:val="white"/>
+        </w:rPr>
+        <w:tab/>
+      </w:r>
+      <w:r>
+        <w:rPr>
+          <w:rFonts w:ascii="Consolas" w:hAnsi="Consolas" w:cs="Consolas"/>
+          <w:color w:val="000000"/>
+          <w:sz w:val="19"/>
+          <w:szCs w:val="19"/>
+          <w:highlight w:val="white"/>
+        </w:rPr>
+        <w:tab/>
+      </w:r>
+      <w:proofErr w:type="gramStart"/>
+      <w:r>
+        <w:rPr>
+          <w:rFonts w:ascii="Consolas" w:hAnsi="Consolas" w:cs="Consolas"/>
+          <w:color w:val="0000FF"/>
+          <w:sz w:val="19"/>
+          <w:szCs w:val="19"/>
+          <w:highlight w:val="white"/>
+        </w:rPr>
+        <w:t>if</w:t>
+      </w:r>
+      <w:proofErr w:type="gramEnd"/>
+      <w:r>
+        <w:rPr>
+          <w:rFonts w:ascii="Consolas" w:hAnsi="Consolas" w:cs="Consolas"/>
+          <w:color w:val="000000"/>
+          <w:sz w:val="19"/>
+          <w:szCs w:val="19"/>
+          <w:highlight w:val="white"/>
+        </w:rPr>
+        <w:t xml:space="preserve"> (</w:t>
+      </w:r>
+      <w:proofErr w:type="spellStart"/>
+      <w:r>
+        <w:rPr>
+          <w:rFonts w:ascii="Consolas" w:hAnsi="Consolas" w:cs="Consolas"/>
+          <w:color w:val="000000"/>
+          <w:sz w:val="19"/>
+          <w:szCs w:val="19"/>
+          <w:highlight w:val="white"/>
+        </w:rPr>
+        <w:t>memcmp</w:t>
+      </w:r>
+      <w:proofErr w:type="spellEnd"/>
+      <w:r>
+        <w:rPr>
+          <w:rFonts w:ascii="Consolas" w:hAnsi="Consolas" w:cs="Consolas"/>
+          <w:color w:val="000000"/>
+          <w:sz w:val="19"/>
+          <w:szCs w:val="19"/>
+          <w:highlight w:val="white"/>
+        </w:rPr>
+        <w:t>(</w:t>
+      </w:r>
+      <w:proofErr w:type="spellStart"/>
+      <w:r>
+        <w:rPr>
+          <w:rFonts w:ascii="Consolas" w:hAnsi="Consolas" w:cs="Consolas"/>
+          <w:color w:val="808080"/>
+          <w:sz w:val="19"/>
+          <w:szCs w:val="19"/>
+          <w:highlight w:val="white"/>
+        </w:rPr>
+        <w:t>elementTosearch</w:t>
+      </w:r>
+      <w:proofErr w:type="spellEnd"/>
+      <w:r>
+        <w:rPr>
+          <w:rFonts w:ascii="Consolas" w:hAnsi="Consolas" w:cs="Consolas"/>
+          <w:color w:val="000000"/>
+          <w:sz w:val="19"/>
+          <w:szCs w:val="19"/>
+          <w:highlight w:val="white"/>
+        </w:rPr>
+        <w:t>, &amp;</w:t>
+      </w:r>
+      <w:r>
+        <w:rPr>
+          <w:rFonts w:ascii="Consolas" w:hAnsi="Consolas" w:cs="Consolas"/>
+          <w:color w:val="808080"/>
+          <w:sz w:val="19"/>
+          <w:szCs w:val="19"/>
+          <w:highlight w:val="white"/>
+        </w:rPr>
+        <w:t>haystack</w:t>
+      </w:r>
+      <w:r>
+        <w:rPr>
+          <w:rFonts w:ascii="Consolas" w:hAnsi="Consolas" w:cs="Consolas"/>
+          <w:color w:val="000000"/>
+          <w:sz w:val="19"/>
+          <w:szCs w:val="19"/>
+          <w:highlight w:val="white"/>
+        </w:rPr>
+        <w:t xml:space="preserve">[q], </w:t>
+      </w:r>
+      <w:proofErr w:type="spellStart"/>
+      <w:r>
+        <w:rPr>
+          <w:rFonts w:ascii="Consolas" w:hAnsi="Consolas" w:cs="Consolas"/>
+          <w:color w:val="808080"/>
+          <w:sz w:val="19"/>
+          <w:szCs w:val="19"/>
+          <w:highlight w:val="white"/>
+        </w:rPr>
+        <w:t>sizeOfelement</w:t>
+      </w:r>
+      <w:proofErr w:type="spellEnd"/>
+      <w:r>
+        <w:rPr>
+          <w:rFonts w:ascii="Consolas" w:hAnsi="Consolas" w:cs="Consolas"/>
+          <w:color w:val="000000"/>
+          <w:sz w:val="19"/>
+          <w:szCs w:val="19"/>
+          <w:highlight w:val="white"/>
+        </w:rPr>
+        <w:t>) == 0)</w:t>
+      </w:r>
+    </w:p>
+    <w:p>
+      <w:pPr>
+        <w:autoSpaceDE w:val="0"/>
+        <w:autoSpaceDN w:val="0"/>
+        <w:adjustRightInd w:val="0"/>
+        <w:spacing w:after="0" w:line="240" w:lineRule="auto"/>
+        <w:rPr>
+          <w:rFonts w:ascii="Consolas" w:hAnsi="Consolas" w:cs="Consolas"/>
+          <w:color w:val="000000"/>
+          <w:sz w:val="19"/>
+          <w:szCs w:val="19"/>
+          <w:highlight w:val="white"/>
+        </w:rPr>
+      </w:pPr>
+      <w:r>
+        <w:rPr>
+          <w:rFonts w:ascii="Consolas" w:hAnsi="Consolas" w:cs="Consolas"/>
+          <w:color w:val="000000"/>
+          <w:sz w:val="19"/>
+          <w:szCs w:val="19"/>
+          <w:highlight w:val="white"/>
+        </w:rPr>
+        <w:tab/>
+      </w:r>
+      <w:r>
+        <w:rPr>
+          <w:rFonts w:ascii="Consolas" w:hAnsi="Consolas" w:cs="Consolas"/>
+          <w:color w:val="000000"/>
+          <w:sz w:val="19"/>
+          <w:szCs w:val="19"/>
+          <w:highlight w:val="white"/>
+        </w:rPr>
+        <w:tab/>
+      </w:r>
+      <w:r>
+        <w:rPr>
+          <w:rFonts w:ascii="Consolas" w:hAnsi="Consolas" w:cs="Consolas"/>
+          <w:color w:val="000000"/>
+          <w:sz w:val="19"/>
+          <w:szCs w:val="19"/>
+          <w:highlight w:val="white"/>
+        </w:rPr>
+        <w:tab/>
+        <w:t>{</w:t>
+      </w:r>
+    </w:p>
+    <w:p>
+      <w:pPr>
+        <w:autoSpaceDE w:val="0"/>
+        <w:autoSpaceDN w:val="0"/>
+        <w:adjustRightInd w:val="0"/>
+        <w:spacing w:after="0" w:line="240" w:lineRule="auto"/>
+        <w:rPr>
+          <w:rFonts w:ascii="Consolas" w:hAnsi="Consolas" w:cs="Consolas"/>
+          <w:color w:val="000000"/>
+          <w:sz w:val="19"/>
+          <w:szCs w:val="19"/>
+          <w:highlight w:val="white"/>
+        </w:rPr>
+      </w:pPr>
+      <w:r>
+        <w:rPr>
+          <w:rFonts w:ascii="Consolas" w:hAnsi="Consolas" w:cs="Consolas"/>
+          <w:color w:val="000000"/>
+          <w:sz w:val="19"/>
+          <w:szCs w:val="19"/>
+          <w:highlight w:val="white"/>
+        </w:rPr>
+        <w:tab/>
+      </w:r>
+      <w:r>
+        <w:rPr>
+          <w:rFonts w:ascii="Consolas" w:hAnsi="Consolas" w:cs="Consolas"/>
+          <w:color w:val="000000"/>
+          <w:sz w:val="19"/>
+          <w:szCs w:val="19"/>
+          <w:highlight w:val="white"/>
+        </w:rPr>
+        <w:tab/>
+      </w:r>
+      <w:r>
+        <w:rPr>
+          <w:rFonts w:ascii="Consolas" w:hAnsi="Consolas" w:cs="Consolas"/>
+          <w:color w:val="000000"/>
+          <w:sz w:val="19"/>
+          <w:szCs w:val="19"/>
+          <w:highlight w:val="white"/>
+        </w:rPr>
+        <w:tab/>
+      </w:r>
+      <w:r>
+        <w:rPr>
+          <w:rFonts w:ascii="Consolas" w:hAnsi="Consolas" w:cs="Consolas"/>
+          <w:color w:val="000000"/>
+          <w:sz w:val="19"/>
+          <w:szCs w:val="19"/>
+          <w:highlight w:val="white"/>
+        </w:rPr>
+        <w:tab/>
+      </w:r>
+      <w:proofErr w:type="spellStart"/>
+      <w:proofErr w:type="gramStart"/>
+      <w:r>
+        <w:rPr>
+          <w:rFonts w:ascii="Consolas" w:hAnsi="Consolas" w:cs="Consolas"/>
+          <w:color w:val="000000"/>
+          <w:sz w:val="19"/>
+          <w:szCs w:val="19"/>
+          <w:highlight w:val="white"/>
+        </w:rPr>
+        <w:t>fprintf</w:t>
+      </w:r>
+      <w:proofErr w:type="spellEnd"/>
+      <w:r>
+        <w:rPr>
+          <w:rFonts w:ascii="Consolas" w:hAnsi="Consolas" w:cs="Consolas"/>
+          <w:color w:val="000000"/>
+          <w:sz w:val="19"/>
+          <w:szCs w:val="19"/>
+          <w:highlight w:val="white"/>
+        </w:rPr>
+        <w:t>(</w:t>
+      </w:r>
+      <w:proofErr w:type="gramEnd"/>
+      <w:r>
+        <w:rPr>
+          <w:rFonts w:ascii="Consolas" w:hAnsi="Consolas" w:cs="Consolas"/>
+          <w:color w:val="808080"/>
+          <w:sz w:val="19"/>
+          <w:szCs w:val="19"/>
+          <w:highlight w:val="white"/>
+        </w:rPr>
+        <w:t>logger</w:t>
+      </w:r>
+      <w:r>
+        <w:rPr>
+          <w:rFonts w:ascii="Consolas" w:hAnsi="Consolas" w:cs="Consolas"/>
+          <w:color w:val="000000"/>
+          <w:sz w:val="19"/>
+          <w:szCs w:val="19"/>
+          <w:highlight w:val="white"/>
+        </w:rPr>
+        <w:t xml:space="preserve">, </w:t>
+      </w:r>
+      <w:r>
+        <w:rPr>
+          <w:rFonts w:ascii="Consolas" w:hAnsi="Consolas" w:cs="Consolas"/>
+          <w:color w:val="A31515"/>
+          <w:sz w:val="19"/>
+          <w:szCs w:val="19"/>
+          <w:highlight w:val="white"/>
+        </w:rPr>
+        <w:t>"Element of Size %d found at position %d\n"</w:t>
+      </w:r>
+      <w:r>
+        <w:rPr>
+          <w:rFonts w:ascii="Consolas" w:hAnsi="Consolas" w:cs="Consolas"/>
+          <w:color w:val="000000"/>
+          <w:sz w:val="19"/>
+          <w:szCs w:val="19"/>
+          <w:highlight w:val="white"/>
+        </w:rPr>
+        <w:t xml:space="preserve">, </w:t>
+      </w:r>
+      <w:proofErr w:type="spellStart"/>
+      <w:r>
+        <w:rPr>
+          <w:rFonts w:ascii="Consolas" w:hAnsi="Consolas" w:cs="Consolas"/>
+          <w:color w:val="808080"/>
+          <w:sz w:val="19"/>
+          <w:szCs w:val="19"/>
+          <w:highlight w:val="white"/>
+        </w:rPr>
+        <w:t>sizeOfelement</w:t>
+      </w:r>
+      <w:proofErr w:type="spellEnd"/>
+      <w:r>
+        <w:rPr>
+          <w:rFonts w:ascii="Consolas" w:hAnsi="Consolas" w:cs="Consolas"/>
+          <w:color w:val="000000"/>
+          <w:sz w:val="19"/>
+          <w:szCs w:val="19"/>
+          <w:highlight w:val="white"/>
+        </w:rPr>
+        <w:t>, q);</w:t>
+      </w:r>
+    </w:p>
+    <w:p>
+      <w:pPr>
+        <w:autoSpaceDE w:val="0"/>
+        <w:autoSpaceDN w:val="0"/>
+        <w:adjustRightInd w:val="0"/>
+        <w:spacing w:after="0" w:line="240" w:lineRule="auto"/>
+        <w:rPr>
+          <w:rFonts w:ascii="Consolas" w:hAnsi="Consolas" w:cs="Consolas"/>
+          <w:color w:val="000000"/>
+          <w:sz w:val="19"/>
+          <w:szCs w:val="19"/>
+          <w:highlight w:val="white"/>
+        </w:rPr>
+      </w:pPr>
+      <w:r>
+        <w:rPr>
+          <w:rFonts w:ascii="Consolas" w:hAnsi="Consolas" w:cs="Consolas"/>
+          <w:color w:val="000000"/>
+          <w:sz w:val="19"/>
+          <w:szCs w:val="19"/>
+          <w:highlight w:val="white"/>
+        </w:rPr>
+        <w:tab/>
+      </w:r>
+      <w:r>
+        <w:rPr>
+          <w:rFonts w:ascii="Consolas" w:hAnsi="Consolas" w:cs="Consolas"/>
+          <w:color w:val="000000"/>
+          <w:sz w:val="19"/>
+          <w:szCs w:val="19"/>
+          <w:highlight w:val="white"/>
+        </w:rPr>
+        <w:tab/>
+      </w:r>
+      <w:r>
+        <w:rPr>
+          <w:rFonts w:ascii="Consolas" w:hAnsi="Consolas" w:cs="Consolas"/>
+          <w:color w:val="000000"/>
+          <w:sz w:val="19"/>
+          <w:szCs w:val="19"/>
+          <w:highlight w:val="white"/>
+        </w:rPr>
+        <w:tab/>
+      </w:r>
+      <w:r>
+        <w:rPr>
+          <w:rFonts w:ascii="Consolas" w:hAnsi="Consolas" w:cs="Consolas"/>
+          <w:color w:val="000000"/>
+          <w:sz w:val="19"/>
+          <w:szCs w:val="19"/>
+          <w:highlight w:val="white"/>
+        </w:rPr>
+        <w:tab/>
+        <w:t xml:space="preserve">q += </w:t>
+      </w:r>
+      <w:proofErr w:type="spellStart"/>
+      <w:r>
+        <w:rPr>
+          <w:rFonts w:ascii="Consolas" w:hAnsi="Consolas" w:cs="Consolas"/>
+          <w:color w:val="808080"/>
+          <w:sz w:val="19"/>
+          <w:szCs w:val="19"/>
+          <w:highlight w:val="white"/>
+        </w:rPr>
+        <w:t>sizeOfelement</w:t>
+      </w:r>
+      <w:proofErr w:type="spellEnd"/>
+      <w:r>
+        <w:rPr>
+          <w:rFonts w:ascii="Consolas" w:hAnsi="Consolas" w:cs="Consolas"/>
+          <w:color w:val="000000"/>
+          <w:sz w:val="19"/>
+          <w:szCs w:val="19"/>
+          <w:highlight w:val="white"/>
+        </w:rPr>
+        <w:t xml:space="preserve">; </w:t>
+      </w:r>
+    </w:p>
+    <w:p>
+      <w:pPr>
+        <w:autoSpaceDE w:val="0"/>
+        <w:autoSpaceDN w:val="0"/>
+        <w:adjustRightInd w:val="0"/>
+        <w:spacing w:after="0" w:line="240" w:lineRule="auto"/>
+        <w:rPr>
+          <w:rFonts w:ascii="Consolas" w:hAnsi="Consolas" w:cs="Consolas"/>
+          <w:color w:val="000000"/>
+          <w:sz w:val="19"/>
+          <w:szCs w:val="19"/>
+          <w:highlight w:val="white"/>
+        </w:rPr>
+      </w:pPr>
+      <w:r>
+        <w:rPr>
+          <w:rFonts w:ascii="Consolas" w:hAnsi="Consolas" w:cs="Consolas"/>
+          <w:color w:val="000000"/>
+          <w:sz w:val="19"/>
+          <w:szCs w:val="19"/>
+          <w:highlight w:val="white"/>
+        </w:rPr>
+        <w:tab/>
+      </w:r>
+      <w:r>
+        <w:rPr>
+          <w:rFonts w:ascii="Consolas" w:hAnsi="Consolas" w:cs="Consolas"/>
+          <w:color w:val="000000"/>
+          <w:sz w:val="19"/>
+          <w:szCs w:val="19"/>
+          <w:highlight w:val="white"/>
+        </w:rPr>
+        <w:tab/>
+      </w:r>
+      <w:r>
+        <w:rPr>
+          <w:rFonts w:ascii="Consolas" w:hAnsi="Consolas" w:cs="Consolas"/>
+          <w:color w:val="000000"/>
+          <w:sz w:val="19"/>
+          <w:szCs w:val="19"/>
+          <w:highlight w:val="white"/>
+        </w:rPr>
+        <w:tab/>
+        <w:t>}</w:t>
+      </w:r>
+      <w:r>
+        <w:rPr>
+          <w:rFonts w:ascii="Consolas" w:hAnsi="Consolas" w:cs="Consolas"/>
+          <w:color w:val="000000"/>
+          <w:sz w:val="19"/>
+          <w:szCs w:val="19"/>
+          <w:highlight w:val="white"/>
+        </w:rPr>
+        <w:tab/>
+      </w:r>
+      <w:r>
+        <w:rPr>
+          <w:rFonts w:ascii="Consolas" w:hAnsi="Consolas" w:cs="Consolas"/>
+          <w:color w:val="000000"/>
+          <w:sz w:val="19"/>
+          <w:szCs w:val="19"/>
+          <w:highlight w:val="white"/>
+        </w:rPr>
+        <w:tab/>
+      </w:r>
+      <w:r>
+        <w:rPr>
+          <w:rFonts w:ascii="Consolas" w:hAnsi="Consolas" w:cs="Consolas"/>
+          <w:color w:val="000000"/>
+          <w:sz w:val="19"/>
+          <w:szCs w:val="19"/>
+          <w:highlight w:val="white"/>
+        </w:rPr>
+        <w:tab/>
+      </w:r>
+    </w:p>
+    <w:p>
+      <w:pPr>
+        <w:autoSpaceDE w:val="0"/>
+        <w:autoSpaceDN w:val="0"/>
+        <w:adjustRightInd w:val="0"/>
+        <w:spacing w:after="0" w:line="240" w:lineRule="auto"/>
+        <w:rPr>
+          <w:rFonts w:ascii="Consolas" w:hAnsi="Consolas" w:cs="Consolas"/>
+          <w:color w:val="000000"/>
+          <w:sz w:val="19"/>
+          <w:szCs w:val="19"/>
+          <w:highlight w:val="white"/>
+        </w:rPr>
+      </w:pPr>
+      <w:r>
+        <w:rPr>
+          <w:rFonts w:ascii="Consolas" w:hAnsi="Consolas" w:cs="Consolas"/>
+          <w:color w:val="000000"/>
+          <w:sz w:val="19"/>
+          <w:szCs w:val="19"/>
+          <w:highlight w:val="white"/>
+        </w:rPr>
+        <w:tab/>
+      </w:r>
+      <w:r>
+        <w:rPr>
+          <w:rFonts w:ascii="Consolas" w:hAnsi="Consolas" w:cs="Consolas"/>
+          <w:color w:val="000000"/>
+          <w:sz w:val="19"/>
+          <w:szCs w:val="19"/>
+          <w:highlight w:val="white"/>
+        </w:rPr>
+        <w:tab/>
+        <w:t>}</w:t>
+      </w:r>
+    </w:p>
+    <w:p>
+      <w:pPr>
+        <w:autoSpaceDE w:val="0"/>
+        <w:autoSpaceDN w:val="0"/>
+        <w:adjustRightInd w:val="0"/>
+        <w:spacing w:after="0" w:line="240" w:lineRule="auto"/>
+        <w:rPr>
+          <w:rFonts w:ascii="Consolas" w:hAnsi="Consolas" w:cs="Consolas"/>
+          <w:color w:val="000000"/>
+          <w:sz w:val="19"/>
+          <w:szCs w:val="19"/>
+          <w:highlight w:val="white"/>
+        </w:rPr>
+      </w:pPr>
+      <w:r>
+        <w:rPr>
+          <w:rFonts w:ascii="Consolas" w:hAnsi="Consolas" w:cs="Consolas"/>
+          <w:color w:val="000000"/>
+          <w:sz w:val="19"/>
+          <w:szCs w:val="19"/>
+          <w:highlight w:val="white"/>
+        </w:rPr>
+        <w:tab/>
+        <w:t>}</w:t>
+      </w:r>
+    </w:p>
+    <w:p>
+      <w:pPr>
+        <w:spacing w:after="0" w:line="240" w:lineRule="auto"/>
+        <w:rPr>
+          <w:b/>
+        </w:rPr>
+      </w:pPr>
+      <w:r>
+        <w:rPr>
+          <w:rFonts w:ascii="Consolas" w:hAnsi="Consolas" w:cs="Consolas"/>
+          <w:color w:val="000000"/>
+          <w:sz w:val="19"/>
+          <w:szCs w:val="19"/>
+          <w:highlight w:val="white"/>
+        </w:rPr>
+        <w:t>}</w:t>
+      </w:r>
+      <w:r>
+        <w:br/>
+      </w:r>
+      <w:r>
+        <w:br/>
+      </w:r>
+      <w:r>
+        <w:rPr>
+          <w:b/>
+        </w:rPr>
+        <w:t xml:space="preserve">Further improvements can be added to the algorithm using inspiration on sources like the following link although </w:t>
+      </w:r>
+      <w:r>
+        <w:rPr>
+          <w:b/>
+        </w:rPr>
+        <w:t>,</w:t>
+      </w:r>
+      <w:r>
+        <w:rPr>
+          <w:b/>
+        </w:rPr>
+        <w:t>for reason</w:t>
+      </w:r>
+      <w:r>
+        <w:rPr>
+          <w:b/>
+        </w:rPr>
+        <w:t>s</w:t>
+      </w:r>
+      <w:r>
+        <w:rPr>
+          <w:b/>
+        </w:rPr>
+        <w:t xml:space="preserve"> of time I wanted to crea</w:t>
       </w:r>
       <w:r>
         <w:rPr>
@@ -2992,7 +4400,7 @@
       <w:pPr>
         <w:spacing w:after="0" w:line="240" w:lineRule="auto"/>
       </w:pPr>
-      <w:hyperlink r:id="rId10" w:history="1">
+      <w:hyperlink r:id="rId11" w:history="1">
         <w:r>
           <w:rPr>
             <w:rStyle w:val="Hyperlink"/>
@@ -3005,6 +4413,485 @@
       <w:pPr>
         <w:spacing w:after="0" w:line="240" w:lineRule="auto"/>
       </w:pPr>
+    </w:p>
+    <w:p>
+      <w:pPr>
+        <w:spacing w:after="0" w:line="240" w:lineRule="auto"/>
+      </w:pPr>
+    </w:p>
+    <w:p>
+      <w:pPr>
+        <w:spacing w:after="0" w:line="240" w:lineRule="auto"/>
+        <w:rPr>
+          <w:b/>
+        </w:rPr>
+      </w:pPr>
+      <w:r>
+        <w:rPr>
+          <w:b/>
+        </w:rPr>
+        <w:t xml:space="preserve">Test on </w:t>
+      </w:r>
+      <w:r>
+        <w:rPr>
+          <w:b/>
+        </w:rPr>
+        <w:t>32bit</w:t>
+      </w:r>
+      <w:r>
+        <w:rPr>
+          <w:b/>
+        </w:rPr>
+        <w:t xml:space="preserve"> and </w:t>
+      </w:r>
+      <w:r>
+        <w:rPr>
+          <w:b/>
+        </w:rPr>
+        <w:t>64bit</w:t>
+      </w:r>
+      <w:r>
+        <w:rPr>
+          <w:b/>
+        </w:rPr>
+        <w:t xml:space="preserve"> Architecture</w:t>
+      </w:r>
+      <w:r>
+        <w:rPr>
+          <w:b/>
+        </w:rPr>
+        <w:br/>
+      </w:r>
+    </w:p>
+    <w:p>
+      <w:pPr>
+        <w:spacing w:after="0" w:line="240" w:lineRule="auto"/>
+      </w:pPr>
+      <w:r>
+        <w:t>Using the same machine it has been noted a conspicuous difference in terms of performance using the 32 bit version of the tool or the 64 version of the tool.</w:t>
+      </w:r>
+    </w:p>
+    <w:p>
+      <w:pPr>
+        <w:spacing w:after="0" w:line="240" w:lineRule="auto"/>
+      </w:pPr>
+    </w:p>
+    <w:p>
+      <w:pPr>
+        <w:spacing w:after="0" w:line="240" w:lineRule="auto"/>
+      </w:pPr>
+      <w:r>
+        <w:t>The result.log for both 32 and 64 implementations gives the following results:</w:t>
+      </w:r>
+    </w:p>
+    <w:p>
+      <w:pPr>
+        <w:spacing w:after="0" w:line="240" w:lineRule="auto"/>
+      </w:pPr>
+    </w:p>
+    <w:p>
+      <w:pPr>
+        <w:spacing w:after="0" w:line="240" w:lineRule="auto"/>
+        <w:rPr>
+          <w:b/>
+        </w:rPr>
+      </w:pPr>
+      <w:r>
+        <w:rPr>
+          <w:b/>
+        </w:rPr>
+        <w:t>64 bit version of the tool:</w:t>
+      </w:r>
+    </w:p>
+    <w:p>
+      <w:pPr>
+        <w:spacing w:after="0" w:line="240" w:lineRule="auto"/>
+      </w:pPr>
+      <w:r>
+        <w:rPr>
+          <w:noProof/>
+          <w:lang w:eastAsia="en-GB"/>
+        </w:rPr>
+        <w:drawing>
+          <wp:inline distT="0" distB="0" distL="0" distR="0">
+            <wp:extent cx="5419725" cy="2758109"/>
+            <wp:effectExtent l="19050" t="0" r="9525" b="0"/>
+            <wp:docPr id="3" name="Picture 4"/>
+            <wp:cNvGraphicFramePr>
+              <a:graphicFrameLocks xmlns:a="http://schemas.openxmlformats.org/drawingml/2006/main" noChangeAspect="1"/>
+            </wp:cNvGraphicFramePr>
+            <a:graphic xmlns:a="http://schemas.openxmlformats.org/drawingml/2006/main">
+              <a:graphicData uri="http://schemas.openxmlformats.org/drawingml/2006/picture">
+                <pic:pic xmlns:pic="http://schemas.openxmlformats.org/drawingml/2006/picture">
+                  <pic:nvPicPr>
+                    <pic:cNvPr id="0" name="Picture 4"/>
+                    <pic:cNvPicPr>
+                      <a:picLocks noChangeAspect="1" noChangeArrowheads="1"/>
+                    </pic:cNvPicPr>
+                  </pic:nvPicPr>
+                  <pic:blipFill>
+                    <a:blip r:embed="rId12" cstate="print"/>
+                    <a:srcRect/>
+                    <a:stretch>
+                      <a:fillRect/>
+                    </a:stretch>
+                  </pic:blipFill>
+                  <pic:spPr bwMode="auto">
+                    <a:xfrm>
+                      <a:off x="0" y="0"/>
+                      <a:ext cx="5419725" cy="2758109"/>
+                    </a:xfrm>
+                    <a:prstGeom prst="rect">
+                      <a:avLst/>
+                    </a:prstGeom>
+                    <a:noFill/>
+                    <a:ln w="9525">
+                      <a:noFill/>
+                      <a:miter lim="800000"/>
+                      <a:headEnd/>
+                      <a:tailEnd/>
+                    </a:ln>
+                  </pic:spPr>
+                </pic:pic>
+              </a:graphicData>
+            </a:graphic>
+          </wp:inline>
+        </w:drawing>
+      </w:r>
+    </w:p>
+    <w:p>
+      <w:pPr>
+        <w:spacing w:after="0" w:line="240" w:lineRule="auto"/>
+      </w:pPr>
+    </w:p>
+    <w:p>
+      <w:pPr>
+        <w:spacing w:after="0" w:line="240" w:lineRule="auto"/>
+      </w:pPr>
+      <w:r>
+        <w:t>And its corresponding usage in terms of resources</w:t>
+      </w:r>
+    </w:p>
+    <w:p>
+      <w:pPr>
+        <w:spacing w:after="0" w:line="240" w:lineRule="auto"/>
+      </w:pPr>
+    </w:p>
+    <w:p>
+      <w:pPr>
+        <w:spacing w:after="0" w:line="240" w:lineRule="auto"/>
+      </w:pPr>
+      <w:r>
+        <w:rPr>
+          <w:noProof/>
+          <w:lang w:eastAsia="en-GB"/>
+        </w:rPr>
+        <w:drawing>
+          <wp:inline distT="0" distB="0" distL="0" distR="0">
+            <wp:extent cx="6645910" cy="453551"/>
+            <wp:effectExtent l="19050" t="0" r="2540" b="0"/>
+            <wp:docPr id="6" name="Picture 10"/>
+            <wp:cNvGraphicFramePr>
+              <a:graphicFrameLocks xmlns:a="http://schemas.openxmlformats.org/drawingml/2006/main" noChangeAspect="1"/>
+            </wp:cNvGraphicFramePr>
+            <a:graphic xmlns:a="http://schemas.openxmlformats.org/drawingml/2006/main">
+              <a:graphicData uri="http://schemas.openxmlformats.org/drawingml/2006/picture">
+                <pic:pic xmlns:pic="http://schemas.openxmlformats.org/drawingml/2006/picture">
+                  <pic:nvPicPr>
+                    <pic:cNvPr id="0" name="Picture 10"/>
+                    <pic:cNvPicPr>
+                      <a:picLocks noChangeAspect="1" noChangeArrowheads="1"/>
+                    </pic:cNvPicPr>
+                  </pic:nvPicPr>
+                  <pic:blipFill>
+                    <a:blip r:embed="rId13" cstate="print"/>
+                    <a:srcRect/>
+                    <a:stretch>
+                      <a:fillRect/>
+                    </a:stretch>
+                  </pic:blipFill>
+                  <pic:spPr bwMode="auto">
+                    <a:xfrm>
+                      <a:off x="0" y="0"/>
+                      <a:ext cx="6645910" cy="453551"/>
+                    </a:xfrm>
+                    <a:prstGeom prst="rect">
+                      <a:avLst/>
+                    </a:prstGeom>
+                    <a:noFill/>
+                    <a:ln w="9525">
+                      <a:noFill/>
+                      <a:miter lim="800000"/>
+                      <a:headEnd/>
+                      <a:tailEnd/>
+                    </a:ln>
+                  </pic:spPr>
+                </pic:pic>
+              </a:graphicData>
+            </a:graphic>
+          </wp:inline>
+        </w:drawing>
+      </w:r>
+    </w:p>
+    <w:p>
+      <w:pPr>
+        <w:spacing w:after="0" w:line="240" w:lineRule="auto"/>
+      </w:pPr>
+    </w:p>
+    <w:p>
+      <w:pPr>
+        <w:spacing w:after="0" w:line="240" w:lineRule="auto"/>
+      </w:pPr>
+    </w:p>
+    <w:p>
+      <w:pPr>
+        <w:spacing w:after="0" w:line="240" w:lineRule="auto"/>
+        <w:rPr>
+          <w:b/>
+        </w:rPr>
+      </w:pPr>
+      <w:r>
+        <w:rPr>
+          <w:b/>
+        </w:rPr>
+        <w:t>32 bit version of the tool:</w:t>
+      </w:r>
+    </w:p>
+    <w:p>
+      <w:pPr>
+        <w:spacing w:after="0" w:line="240" w:lineRule="auto"/>
+      </w:pPr>
+      <w:r>
+        <w:rPr>
+          <w:noProof/>
+          <w:lang w:eastAsia="en-GB"/>
+        </w:rPr>
+        <w:drawing>
+          <wp:inline distT="0" distB="0" distL="0" distR="0">
+            <wp:extent cx="5543550" cy="2889365"/>
+            <wp:effectExtent l="19050" t="0" r="0" b="0"/>
+            <wp:docPr id="5" name="Picture 7"/>
+            <wp:cNvGraphicFramePr>
+              <a:graphicFrameLocks xmlns:a="http://schemas.openxmlformats.org/drawingml/2006/main" noChangeAspect="1"/>
+            </wp:cNvGraphicFramePr>
+            <a:graphic xmlns:a="http://schemas.openxmlformats.org/drawingml/2006/main">
+              <a:graphicData uri="http://schemas.openxmlformats.org/drawingml/2006/picture">
+                <pic:pic xmlns:pic="http://schemas.openxmlformats.org/drawingml/2006/picture">
+                  <pic:nvPicPr>
+                    <pic:cNvPr id="0" name="Picture 7"/>
+                    <pic:cNvPicPr>
+                      <a:picLocks noChangeAspect="1" noChangeArrowheads="1"/>
+                    </pic:cNvPicPr>
+                  </pic:nvPicPr>
+                  <pic:blipFill>
+                    <a:blip r:embed="rId14" cstate="print"/>
+                    <a:srcRect/>
+                    <a:stretch>
+                      <a:fillRect/>
+                    </a:stretch>
+                  </pic:blipFill>
+                  <pic:spPr bwMode="auto">
+                    <a:xfrm>
+                      <a:off x="0" y="0"/>
+                      <a:ext cx="5543550" cy="2889365"/>
+                    </a:xfrm>
+                    <a:prstGeom prst="rect">
+                      <a:avLst/>
+                    </a:prstGeom>
+                    <a:noFill/>
+                    <a:ln w="9525">
+                      <a:noFill/>
+                      <a:miter lim="800000"/>
+                      <a:headEnd/>
+                      <a:tailEnd/>
+                    </a:ln>
+                  </pic:spPr>
+                </pic:pic>
+              </a:graphicData>
+            </a:graphic>
+          </wp:inline>
+        </w:drawing>
+      </w:r>
+    </w:p>
+    <w:p>
+      <w:pPr>
+        <w:spacing w:after="0" w:line="240" w:lineRule="auto"/>
+      </w:pPr>
+      <w:r>
+        <w:t>And its corresponding usage of resources</w:t>
+      </w:r>
+    </w:p>
+    <w:p>
+      <w:pPr>
+        <w:spacing w:after="0" w:line="240" w:lineRule="auto"/>
+      </w:pPr>
+      <w:r>
+        <w:rPr>
+          <w:noProof/>
+          <w:lang w:eastAsia="en-GB"/>
+        </w:rPr>
+        <w:drawing>
+          <wp:inline distT="0" distB="0" distL="0" distR="0">
+            <wp:extent cx="6645910" cy="416526"/>
+            <wp:effectExtent l="19050" t="0" r="2540" b="0"/>
+            <wp:docPr id="8" name="Picture 13"/>
+            <wp:cNvGraphicFramePr>
+              <a:graphicFrameLocks xmlns:a="http://schemas.openxmlformats.org/drawingml/2006/main" noChangeAspect="1"/>
+            </wp:cNvGraphicFramePr>
+            <a:graphic xmlns:a="http://schemas.openxmlformats.org/drawingml/2006/main">
+              <a:graphicData uri="http://schemas.openxmlformats.org/drawingml/2006/picture">
+                <pic:pic xmlns:pic="http://schemas.openxmlformats.org/drawingml/2006/picture">
+                  <pic:nvPicPr>
+                    <pic:cNvPr id="0" name="Picture 13"/>
+                    <pic:cNvPicPr>
+                      <a:picLocks noChangeAspect="1" noChangeArrowheads="1"/>
+                    </pic:cNvPicPr>
+                  </pic:nvPicPr>
+                  <pic:blipFill>
+                    <a:blip r:embed="rId15" cstate="print"/>
+                    <a:srcRect/>
+                    <a:stretch>
+                      <a:fillRect/>
+                    </a:stretch>
+                  </pic:blipFill>
+                  <pic:spPr bwMode="auto">
+                    <a:xfrm>
+                      <a:off x="0" y="0"/>
+                      <a:ext cx="6645910" cy="416526"/>
+                    </a:xfrm>
+                    <a:prstGeom prst="rect">
+                      <a:avLst/>
+                    </a:prstGeom>
+                    <a:noFill/>
+                    <a:ln w="9525">
+                      <a:noFill/>
+                      <a:miter lim="800000"/>
+                      <a:headEnd/>
+                      <a:tailEnd/>
+                    </a:ln>
+                  </pic:spPr>
+                </pic:pic>
+              </a:graphicData>
+            </a:graphic>
+          </wp:inline>
+        </w:drawing>
+      </w:r>
+    </w:p>
+    <w:p>
+      <w:pPr>
+        <w:spacing w:after="0" w:line="240" w:lineRule="auto"/>
+      </w:pPr>
+    </w:p>
+    <w:p>
+      <w:pPr>
+        <w:spacing w:after="0" w:line="240" w:lineRule="auto"/>
+      </w:pPr>
+      <w:r>
+        <w:rPr>
+          <w:b/>
+        </w:rPr>
+        <w:t>Using the tool to benchmark Amazon A</w:t>
+      </w:r>
+      <w:r>
+        <w:rPr>
+          <w:b/>
+        </w:rPr>
+        <w:t>WS</w:t>
+      </w:r>
+      <w:r>
+        <w:rPr>
+          <w:b/>
+        </w:rPr>
+        <w:t xml:space="preserve"> Micro Instances:</w:t>
+      </w:r>
+    </w:p>
+    <w:p>
+      <w:pPr>
+        <w:spacing w:after="0" w:line="240" w:lineRule="auto"/>
+      </w:pPr>
+    </w:p>
+    <w:p>
+      <w:pPr>
+        <w:spacing w:after="0" w:line="240" w:lineRule="auto"/>
+      </w:pPr>
+      <w:r>
+        <w:t xml:space="preserve">The </w:t>
+      </w:r>
+      <w:proofErr w:type="gramStart"/>
+      <w:r>
+        <w:t>following  screenshot</w:t>
+      </w:r>
+      <w:proofErr w:type="gramEnd"/>
+      <w:r>
+        <w:t xml:space="preserve"> demonstrates that the application has been tested on an Amazon AWS </w:t>
+      </w:r>
+      <w:r>
+        <w:t>Micro instance</w:t>
+      </w:r>
+      <w:r>
+        <w:t xml:space="preserve"> with architecture 64 bit.</w:t>
+      </w:r>
+    </w:p>
+    <w:p>
+      <w:pPr>
+        <w:spacing w:after="0" w:line="240" w:lineRule="auto"/>
+      </w:pPr>
+    </w:p>
+    <w:p>
+      <w:pPr>
+        <w:spacing w:after="0" w:line="240" w:lineRule="auto"/>
+      </w:pPr>
+      <w:r>
+        <w:rPr>
+          <w:noProof/>
+          <w:lang w:eastAsia="en-GB"/>
+        </w:rPr>
+        <w:drawing>
+          <wp:inline distT="0" distB="0" distL="0" distR="0">
+            <wp:extent cx="4639012" cy="3800475"/>
+            <wp:effectExtent l="19050" t="0" r="9188" b="0"/>
+            <wp:docPr id="2" name="Picture 1"/>
+            <wp:cNvGraphicFramePr>
+              <a:graphicFrameLocks xmlns:a="http://schemas.openxmlformats.org/drawingml/2006/main" noChangeAspect="1"/>
+            </wp:cNvGraphicFramePr>
+            <a:graphic xmlns:a="http://schemas.openxmlformats.org/drawingml/2006/main">
+              <a:graphicData uri="http://schemas.openxmlformats.org/drawingml/2006/picture">
+                <pic:pic xmlns:pic="http://schemas.openxmlformats.org/drawingml/2006/picture">
+                  <pic:nvPicPr>
+                    <pic:cNvPr id="0" name="Picture 1"/>
+                    <pic:cNvPicPr>
+                      <a:picLocks noChangeAspect="1" noChangeArrowheads="1"/>
+                    </pic:cNvPicPr>
+                  </pic:nvPicPr>
+                  <pic:blipFill>
+                    <a:blip r:embed="rId16" cstate="print"/>
+                    <a:srcRect/>
+                    <a:stretch>
+                      <a:fillRect/>
+                    </a:stretch>
+                  </pic:blipFill>
+                  <pic:spPr bwMode="auto">
+                    <a:xfrm>
+                      <a:off x="0" y="0"/>
+                      <a:ext cx="4643019" cy="3803758"/>
+                    </a:xfrm>
+                    <a:prstGeom prst="rect">
+                      <a:avLst/>
+                    </a:prstGeom>
+                    <a:noFill/>
+                    <a:ln w="9525">
+                      <a:noFill/>
+                      <a:miter lim="800000"/>
+                      <a:headEnd/>
+                      <a:tailEnd/>
+                    </a:ln>
+                  </pic:spPr>
+                </pic:pic>
+              </a:graphicData>
+            </a:graphic>
+          </wp:inline>
+        </w:drawing>
+      </w:r>
     </w:p>
     <w:sectPr>
       <w:pgSz w:w="11906" w:h="16838"/>

</xml_diff>